<commit_message>
Added updated config file, refinements to glossary
</commit_message>
<xml_diff>
--- a/docs/CDIS2.0 Configuration Guide.docx
+++ b/docs/CDIS2.0 Configuration Guide.docx
@@ -271,7 +271,7 @@
               </mc:Choice>
               <mc:Fallback>
                 <w:pict>
-                  <v:group w14:anchorId="735C8193" id="Group 149" o:spid="_x0000_s1026" style="position:absolute;margin-left:0;margin-top:0;width:8in;height:95.7pt;z-index:251662336;mso-width-percent:941;mso-height-percent:121;mso-top-percent:23;mso-position-horizontal:center;mso-position-horizontal-relative:page;mso-position-vertical-relative:page;mso-width-percent:941;mso-height-percent:121;mso-top-percent:23" coordorigin="" coordsize="73152,12161" o:gfxdata="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">
+                  <v:group w14:anchorId="792ECDF3" id="Group 149" o:spid="_x0000_s1026" style="position:absolute;margin-left:0;margin-top:0;width:8in;height:95.7pt;z-index:251662336;mso-width-percent:941;mso-height-percent:121;mso-top-percent:23;mso-position-horizontal:center;mso-position-horizontal-relative:page;mso-position-vertical-relative:page;mso-width-percent:941;mso-height-percent:121;mso-top-percent:23" coordorigin="" coordsize="73152,12161" o:gfxdata="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">
                     <v:shape id="Rectangle 51" o:spid="_x0000_s1027" style="position:absolute;width:73152;height:11303;visibility:visible;mso-wrap-style:square;v-text-anchor:middle" coordsize="7312660,1129665" o:gfxdata="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" path="m,l7312660,r,1129665l3619500,733425,,1091565,,xe" fillcolor="#5b9bd5 [3204]" stroked="f" strokeweight="1pt">
                       <v:stroke joinstyle="miter"/>
                       <v:path arrowok="t" o:connecttype="custom" o:connectlocs="0,0;7315200,0;7315200,1130373;3620757,733885;0,1092249;0,0" o:connectangles="0,0,0,0,0,0"/>
@@ -361,6 +361,7 @@
                                   <w:dataBinding w:prefixMappings="xmlns:ns0='http://purl.org/dc/elements/1.1/' xmlns:ns1='http://schemas.openxmlformats.org/package/2006/metadata/core-properties' " w:xpath="/ns1:coreProperties[1]/ns0:creator[1]" w:storeItemID="{6C3C8BC8-F283-45AE-878A-BAB7291924A1}"/>
                                   <w:text/>
                                 </w:sdtPr>
+                                <w:sdtEndPr/>
                                 <w:sdtContent>
                                   <w:p>
                                     <w:pPr>
@@ -406,6 +407,7 @@
                                     <w:dataBinding w:prefixMappings="xmlns:ns0='http://schemas.microsoft.com/office/2006/coverPageProps' " w:xpath="/ns0:CoverPageProperties[1]/ns0:CompanyEmail[1]" w:storeItemID="{55AF091B-3C7A-41E3-B477-F2FDAA23CFDA}"/>
                                     <w:text/>
                                   </w:sdtPr>
+                                  <w:sdtEndPr/>
                                   <w:sdtContent>
                                     <w:r>
                                       <w:rPr>
@@ -434,7 +436,15 @@
                                     <w:sz w:val="18"/>
                                     <w:szCs w:val="18"/>
                                   </w:rPr>
-                                  <w:t>Revised April 27, 2015</w:t>
+                                  <w:t>Revised April 29</w:t>
+                                </w:r>
+                                <w:r>
+                                  <w:rPr>
+                                    <w:color w:val="595959" w:themeColor="text1" w:themeTint="A6"/>
+                                    <w:sz w:val="18"/>
+                                    <w:szCs w:val="18"/>
+                                  </w:rPr>
+                                  <w:t>, 2015</w:t>
                                 </w:r>
                               </w:p>
                             </w:txbxContent>
@@ -479,6 +489,7 @@
                             <w:dataBinding w:prefixMappings="xmlns:ns0='http://purl.org/dc/elements/1.1/' xmlns:ns1='http://schemas.openxmlformats.org/package/2006/metadata/core-properties' " w:xpath="/ns1:coreProperties[1]/ns0:creator[1]" w:storeItemID="{6C3C8BC8-F283-45AE-878A-BAB7291924A1}"/>
                             <w:text/>
                           </w:sdtPr>
+                          <w:sdtEndPr/>
                           <w:sdtContent>
                             <w:p>
                               <w:pPr>
@@ -524,6 +535,7 @@
                               <w:dataBinding w:prefixMappings="xmlns:ns0='http://schemas.microsoft.com/office/2006/coverPageProps' " w:xpath="/ns0:CoverPageProperties[1]/ns0:CompanyEmail[1]" w:storeItemID="{55AF091B-3C7A-41E3-B477-F2FDAA23CFDA}"/>
                               <w:text/>
                             </w:sdtPr>
+                            <w:sdtEndPr/>
                             <w:sdtContent>
                               <w:r>
                                 <w:rPr>
@@ -552,7 +564,15 @@
                               <w:sz w:val="18"/>
                               <w:szCs w:val="18"/>
                             </w:rPr>
-                            <w:t>Revised April 27, 2015</w:t>
+                            <w:t>Revised April 29</w:t>
+                          </w:r>
+                          <w:r>
+                            <w:rPr>
+                              <w:color w:val="595959" w:themeColor="text1" w:themeTint="A6"/>
+                              <w:sz w:val="18"/>
+                              <w:szCs w:val="18"/>
+                            </w:rPr>
+                            <w:t>, 2015</w:t>
                           </w:r>
                         </w:p>
                       </w:txbxContent>
@@ -798,6 +818,7 @@
                                   <w:dataBinding w:prefixMappings="xmlns:ns0='http://purl.org/dc/elements/1.1/' xmlns:ns1='http://schemas.openxmlformats.org/package/2006/metadata/core-properties' " w:xpath="/ns1:coreProperties[1]/ns0:subject[1]" w:storeItemID="{6C3C8BC8-F283-45AE-878A-BAB7291924A1}"/>
                                   <w:text/>
                                 </w:sdtPr>
+                                <w:sdtEndPr/>
                                 <w:sdtContent>
                                   <w:p>
                                     <w:pPr>
@@ -899,6 +920,7 @@
                             <w:dataBinding w:prefixMappings="xmlns:ns0='http://purl.org/dc/elements/1.1/' xmlns:ns1='http://schemas.openxmlformats.org/package/2006/metadata/core-properties' " w:xpath="/ns1:coreProperties[1]/ns0:subject[1]" w:storeItemID="{6C3C8BC8-F283-45AE-878A-BAB7291924A1}"/>
                             <w:text/>
                           </w:sdtPr>
+                          <w:sdtEndPr/>
                           <w:sdtContent>
                             <w:p>
                               <w:pPr>
@@ -1712,7 +1734,15 @@
           <w:i/>
           <w:color w:val="222222"/>
         </w:rPr>
-        <w:t>Thumbnailsync</w:t>
+        <w:t>ThumbnailS</w:t>
+      </w:r>
+      <w:r>
+        <w:rPr>
+          <w:rFonts w:cs="Arial"/>
+          <w:i/>
+          <w:color w:val="222222"/>
+        </w:rPr>
+        <w:t>ync</w:t>
       </w:r>
     </w:p>
     <w:p>
@@ -1848,49 +1878,35 @@
           <w:rFonts w:cs="Arial"/>
           <w:color w:val="222222"/>
         </w:rPr>
-        <w:t xml:space="preserve"> the Collections system.  T</w:t>
-      </w:r>
-      <w:r>
-        <w:rPr>
-          <w:rFonts w:cs="Arial"/>
-          <w:color w:val="222222"/>
-        </w:rPr>
-        <w:t xml:space="preserve">he </w:t>
-      </w:r>
-      <w:r>
-        <w:rPr>
-          <w:rFonts w:cs="Arial"/>
-          <w:color w:val="222222"/>
-        </w:rPr>
-        <w:t xml:space="preserve">IngestToCIS </w:t>
-      </w:r>
-      <w:r>
-        <w:rPr>
-          <w:rFonts w:cs="Arial"/>
-          <w:color w:val="222222"/>
-        </w:rPr>
-        <w:t>operation type is used as the first step in the integration process</w:t>
-      </w:r>
-      <w:r>
-        <w:rPr>
-          <w:rFonts w:cs="Arial"/>
-          <w:color w:val="222222"/>
-        </w:rPr>
-        <w:t xml:space="preserve"> for these types of </w:t>
-      </w:r>
-      <w:r>
-        <w:rPr>
-          <w:rFonts w:cs="Arial"/>
-          <w:color w:val="222222"/>
-        </w:rPr>
-        <w:t>image/</w:t>
-      </w:r>
-      <w:r>
-        <w:rPr>
-          <w:rFonts w:cs="Arial"/>
-          <w:color w:val="222222"/>
-        </w:rPr>
-        <w:t>renditions</w:t>
+        <w:t xml:space="preserve"> the </w:t>
+      </w:r>
+      <w:r>
+        <w:rPr>
+          <w:rFonts w:cs="Arial"/>
+          <w:color w:val="222222"/>
+        </w:rPr>
+        <w:t>CIS</w:t>
+      </w:r>
+      <w:r>
+        <w:rPr>
+          <w:rFonts w:cs="Arial"/>
+          <w:color w:val="222222"/>
+        </w:rPr>
+        <w:t xml:space="preserve">.  </w:t>
+      </w:r>
+      <w:r>
+        <w:rPr>
+          <w:rFonts w:cs="Arial"/>
+          <w:color w:val="222222"/>
+        </w:rPr>
+        <w:t>S</w:t>
+      </w:r>
+      <w:r>
+        <w:rPr>
+          <w:rFonts w:cs="Arial"/>
+          <w:color w:val="222222"/>
+        </w:rPr>
+        <w:t>everal steps must occur before CDIS can perform the integration</w:t>
       </w:r>
       <w:r>
         <w:rPr>
@@ -1904,7 +1920,331 @@
           <w:rFonts w:cs="Arial"/>
           <w:color w:val="222222"/>
         </w:rPr>
-        <w:t xml:space="preserve"> In this operation, </w:t>
+        <w:t xml:space="preserve"> </w:t>
+      </w:r>
+      <w:r>
+        <w:rPr>
+          <w:rFonts w:cs="Arial"/>
+          <w:color w:val="222222"/>
+        </w:rPr>
+        <w:t>The prerequisites are:</w:t>
+      </w:r>
+    </w:p>
+    <w:p>
+      <w:pPr>
+        <w:pStyle w:val="ListParagraph"/>
+        <w:numPr>
+          <w:ilvl w:val="0"/>
+          <w:numId w:val="23"/>
+        </w:numPr>
+        <w:shd w:val="clear" w:color="auto" w:fill="FFFFFF"/>
+        <w:rPr>
+          <w:rFonts w:cs="Arial"/>
+          <w:color w:val="222222"/>
+        </w:rPr>
+      </w:pPr>
+      <w:r>
+        <w:rPr>
+          <w:rFonts w:cs="Arial"/>
+          <w:color w:val="222222"/>
+        </w:rPr>
+        <w:t>T</w:t>
+      </w:r>
+      <w:r>
+        <w:rPr>
+          <w:rFonts w:cs="Arial"/>
+          <w:color w:val="222222"/>
+        </w:rPr>
+        <w:t xml:space="preserve">he unit </w:t>
+      </w:r>
+      <w:r>
+        <w:rPr>
+          <w:rFonts w:cs="Arial"/>
+          <w:color w:val="222222"/>
+        </w:rPr>
+        <w:t>is responsible for</w:t>
+      </w:r>
+      <w:r>
+        <w:rPr>
+          <w:rFonts w:cs="Arial"/>
+          <w:color w:val="222222"/>
+        </w:rPr>
+        <w:t xml:space="preserve"> add</w:t>
+      </w:r>
+      <w:r>
+        <w:rPr>
+          <w:rFonts w:cs="Arial"/>
+          <w:color w:val="222222"/>
+        </w:rPr>
+        <w:t>ing</w:t>
+      </w:r>
+      <w:r>
+        <w:rPr>
+          <w:rFonts w:cs="Arial"/>
+          <w:color w:val="222222"/>
+        </w:rPr>
+        <w:t xml:space="preserve"> the object </w:t>
+      </w:r>
+      <w:r>
+        <w:rPr>
+          <w:rFonts w:cs="Arial"/>
+          <w:color w:val="222222"/>
+        </w:rPr>
+        <w:t xml:space="preserve">record </w:t>
+      </w:r>
+      <w:r>
+        <w:rPr>
+          <w:rFonts w:cs="Arial"/>
+          <w:color w:val="222222"/>
+        </w:rPr>
+        <w:t>to the CIS</w:t>
+      </w:r>
+      <w:r>
+        <w:rPr>
+          <w:rFonts w:cs="Arial"/>
+          <w:color w:val="222222"/>
+        </w:rPr>
+        <w:t xml:space="preserve"> along with the object related metadata.</w:t>
+      </w:r>
+    </w:p>
+    <w:p>
+      <w:pPr>
+        <w:pStyle w:val="ListParagraph"/>
+        <w:numPr>
+          <w:ilvl w:val="0"/>
+          <w:numId w:val="23"/>
+        </w:numPr>
+        <w:shd w:val="clear" w:color="auto" w:fill="FFFFFF"/>
+        <w:rPr>
+          <w:rFonts w:cs="Arial"/>
+          <w:color w:val="222222"/>
+        </w:rPr>
+      </w:pPr>
+      <w:r>
+        <w:rPr>
+          <w:rFonts w:cs="Arial"/>
+          <w:color w:val="222222"/>
+        </w:rPr>
+        <w:t xml:space="preserve">The unit is responsible for adding (ingesting) the media Into the DAMS with </w:t>
+      </w:r>
+      <w:r>
+        <w:rPr>
+          <w:rFonts w:cs="Arial"/>
+          <w:color w:val="222222"/>
+        </w:rPr>
+        <w:t>their hotfolder.</w:t>
+      </w:r>
+    </w:p>
+    <w:p>
+      <w:pPr>
+        <w:pStyle w:val="ListParagraph"/>
+        <w:numPr>
+          <w:ilvl w:val="0"/>
+          <w:numId w:val="23"/>
+        </w:numPr>
+        <w:shd w:val="clear" w:color="auto" w:fill="FFFFFF"/>
+        <w:rPr>
+          <w:rFonts w:cs="Arial"/>
+          <w:color w:val="222222"/>
+        </w:rPr>
+      </w:pPr>
+      <w:r>
+        <w:rPr>
+          <w:rFonts w:cs="Arial"/>
+          <w:color w:val="222222"/>
+        </w:rPr>
+        <w:t xml:space="preserve">The unit typically adds the DAMS image to a Category.  This category must be communicated to the DAMS/CDIS team. </w:t>
+      </w:r>
+    </w:p>
+    <w:p>
+      <w:pPr>
+        <w:pStyle w:val="ListParagraph"/>
+        <w:numPr>
+          <w:ilvl w:val="0"/>
+          <w:numId w:val="23"/>
+        </w:numPr>
+        <w:shd w:val="clear" w:color="auto" w:fill="FFFFFF"/>
+        <w:rPr>
+          <w:rFonts w:cs="Arial"/>
+          <w:color w:val="222222"/>
+        </w:rPr>
+      </w:pPr>
+      <w:r>
+        <w:rPr>
+          <w:rFonts w:cs="Arial"/>
+          <w:color w:val="222222"/>
+        </w:rPr>
+        <w:t xml:space="preserve">The naming of the DAMS image and the CIS object must be appropriate, and </w:t>
+      </w:r>
+      <w:r>
+        <w:rPr>
+          <w:rFonts w:cs="Arial"/>
+          <w:color w:val="222222"/>
+        </w:rPr>
+        <w:t xml:space="preserve">the format of both the Filename and the object Number </w:t>
+      </w:r>
+      <w:r>
+        <w:rPr>
+          <w:rFonts w:cs="Arial"/>
+          <w:color w:val="222222"/>
+        </w:rPr>
+        <w:t>communicated to the DAMS/CDIS team</w:t>
+      </w:r>
+      <w:r>
+        <w:rPr>
+          <w:rFonts w:cs="Arial"/>
+          <w:color w:val="222222"/>
+        </w:rPr>
+        <w:t>.</w:t>
+      </w:r>
+    </w:p>
+    <w:p>
+      <w:pPr>
+        <w:pStyle w:val="ListParagraph"/>
+        <w:numPr>
+          <w:ilvl w:val="0"/>
+          <w:numId w:val="23"/>
+        </w:numPr>
+        <w:shd w:val="clear" w:color="auto" w:fill="FFFFFF"/>
+        <w:rPr>
+          <w:rFonts w:cs="Arial"/>
+          <w:color w:val="222222"/>
+        </w:rPr>
+      </w:pPr>
+      <w:r>
+        <w:rPr>
+          <w:rFonts w:cs="Arial"/>
+          <w:color w:val="222222"/>
+        </w:rPr>
+        <w:t>The</w:t>
+      </w:r>
+      <w:r>
+        <w:rPr>
+          <w:rFonts w:cs="Arial"/>
+          <w:color w:val="222222"/>
+        </w:rPr>
+        <w:t xml:space="preserve"> DAMS</w:t>
+      </w:r>
+      <w:r>
+        <w:rPr>
+          <w:rFonts w:cs="Arial"/>
+          <w:color w:val="222222"/>
+        </w:rPr>
+        <w:t>/CDIS</w:t>
+      </w:r>
+      <w:r>
+        <w:rPr>
+          <w:rFonts w:cs="Arial"/>
+          <w:color w:val="222222"/>
+        </w:rPr>
+        <w:t xml:space="preserve"> </w:t>
+      </w:r>
+      <w:r>
+        <w:rPr>
+          <w:rFonts w:cs="Arial"/>
+          <w:color w:val="222222"/>
+        </w:rPr>
+        <w:t xml:space="preserve">team </w:t>
+      </w:r>
+      <w:r>
+        <w:rPr>
+          <w:rFonts w:cs="Arial"/>
+          <w:color w:val="222222"/>
+        </w:rPr>
+        <w:t>must configure</w:t>
+      </w:r>
+      <w:r>
+        <w:rPr>
+          <w:rFonts w:cs="Arial"/>
+          <w:color w:val="222222"/>
+        </w:rPr>
+        <w:t xml:space="preserve"> the config.ini and SQL-XML with the proper configurations (detailed </w:t>
+      </w:r>
+      <w:r>
+        <w:rPr>
+          <w:rFonts w:cs="Arial"/>
+          <w:color w:val="222222"/>
+        </w:rPr>
+        <w:t xml:space="preserve">in </w:t>
+      </w:r>
+      <w:r>
+        <w:rPr>
+          <w:rFonts w:cs="Arial"/>
+          <w:color w:val="222222"/>
+        </w:rPr>
+        <w:t>later</w:t>
+      </w:r>
+      <w:r>
+        <w:rPr>
+          <w:rFonts w:cs="Arial"/>
+          <w:color w:val="222222"/>
+        </w:rPr>
+        <w:t xml:space="preserve"> sections</w:t>
+      </w:r>
+      <w:r>
+        <w:rPr>
+          <w:rFonts w:cs="Arial"/>
+          <w:color w:val="222222"/>
+        </w:rPr>
+        <w:t>).</w:t>
+      </w:r>
+      <w:r>
+        <w:rPr>
+          <w:rFonts w:cs="Arial"/>
+          <w:color w:val="222222"/>
+        </w:rPr>
+        <w:t xml:space="preserve">  This includes the DAMS/CDIS support entering the correct node_id in the SQL-XML file.  The node_ID can be determ</w:t>
+      </w:r>
+      <w:r>
+        <w:rPr>
+          <w:rFonts w:cs="Arial"/>
+          <w:color w:val="222222"/>
+        </w:rPr>
+        <w:t xml:space="preserve">ined by looking up the </w:t>
+      </w:r>
+      <w:r>
+        <w:rPr>
+          <w:rFonts w:cs="Arial"/>
+          <w:color w:val="222222"/>
+        </w:rPr>
+        <w:t>category</w:t>
+      </w:r>
+      <w:r>
+        <w:rPr>
+          <w:rFonts w:cs="Arial"/>
+          <w:color w:val="222222"/>
+        </w:rPr>
+        <w:t xml:space="preserve"> specified by the unit</w:t>
+      </w:r>
+      <w:r>
+        <w:rPr>
+          <w:rFonts w:cs="Arial"/>
+          <w:color w:val="222222"/>
+        </w:rPr>
+        <w:t xml:space="preserve"> in the NODES_FOR_UOIS table.</w:t>
+      </w:r>
+    </w:p>
+    <w:p>
+      <w:pPr>
+        <w:shd w:val="clear" w:color="auto" w:fill="FFFFFF"/>
+        <w:rPr>
+          <w:rFonts w:cs="Arial"/>
+          <w:color w:val="222222"/>
+        </w:rPr>
+      </w:pPr>
+      <w:r>
+        <w:rPr>
+          <w:rFonts w:cs="Arial"/>
+          <w:color w:val="222222"/>
+        </w:rPr>
+        <w:t>In</w:t>
+      </w:r>
+      <w:r>
+        <w:rPr>
+          <w:rFonts w:cs="Arial"/>
+          <w:color w:val="222222"/>
+        </w:rPr>
+        <w:t xml:space="preserve"> this operation, </w:t>
       </w:r>
       <w:r>
         <w:rPr>
@@ -2051,7 +2391,21 @@
           <w:rFonts w:cs="Arial"/>
           <w:color w:val="222222"/>
         </w:rPr>
-        <w:t xml:space="preserve"> to copy the thumbnail image from the DAMS to the</w:t>
+        <w:t xml:space="preserve"> to co</w:t>
+      </w:r>
+      <w:r>
+        <w:rPr>
+          <w:rFonts w:cs="Arial"/>
+          <w:color w:val="222222"/>
+        </w:rPr>
+        <w:t xml:space="preserve">py the thumbnail image from </w:t>
+      </w:r>
+      <w:r>
+        <w:rPr>
+          <w:rFonts w:cs="Arial"/>
+          <w:color w:val="222222"/>
+        </w:rPr>
+        <w:t>DAMS to the</w:t>
       </w:r>
       <w:r>
         <w:rPr>
@@ -2291,14 +2645,14 @@
           <w:rFonts w:cs="Arial"/>
           <w:color w:val="222222"/>
         </w:rPr>
-        <w:t>There exists</w:t>
-      </w:r>
-      <w:r>
-        <w:rPr>
-          <w:rFonts w:cs="Arial"/>
-          <w:color w:val="222222"/>
-        </w:rPr>
-        <w:t xml:space="preserve"> full control over which </w:t>
+        <w:t>CDIS offers</w:t>
+      </w:r>
+      <w:r>
+        <w:rPr>
+          <w:rFonts w:cs="Arial"/>
+          <w:color w:val="222222"/>
+        </w:rPr>
+        <w:t xml:space="preserve"> control over which </w:t>
       </w:r>
       <w:r>
         <w:rPr>
@@ -2340,35 +2694,35 @@
           <w:rFonts w:cs="Arial"/>
           <w:color w:val="222222"/>
         </w:rPr>
-        <w:t xml:space="preserve"> collections system.  The </w:t>
-      </w:r>
-      <w:r>
-        <w:rPr>
-          <w:rFonts w:cs="Arial"/>
-          <w:color w:val="222222"/>
-        </w:rPr>
-        <w:t xml:space="preserve">selection of </w:t>
-      </w:r>
-      <w:r>
-        <w:rPr>
-          <w:rFonts w:cs="Arial"/>
-          <w:color w:val="222222"/>
-        </w:rPr>
-        <w:t>DAMS</w:t>
-      </w:r>
-      <w:r>
-        <w:rPr>
-          <w:rFonts w:cs="Arial"/>
-          <w:color w:val="222222"/>
-        </w:rPr>
-        <w:t xml:space="preserve"> images</w:t>
-      </w:r>
-      <w:r>
-        <w:rPr>
-          <w:rFonts w:cs="Arial"/>
-          <w:color w:val="222222"/>
-        </w:rPr>
-        <w:t xml:space="preserve"> are c</w:t>
+        <w:t xml:space="preserve"> CIS</w:t>
+      </w:r>
+      <w:r>
+        <w:rPr>
+          <w:rFonts w:cs="Arial"/>
+          <w:color w:val="222222"/>
+        </w:rPr>
+        <w:t xml:space="preserve">.  The </w:t>
+      </w:r>
+      <w:r>
+        <w:rPr>
+          <w:rFonts w:cs="Arial"/>
+          <w:color w:val="222222"/>
+        </w:rPr>
+        <w:t xml:space="preserve">selection </w:t>
+      </w:r>
+      <w:r>
+        <w:rPr>
+          <w:rFonts w:cs="Arial"/>
+          <w:color w:val="222222"/>
+        </w:rPr>
+        <w:t xml:space="preserve">criteria is </w:t>
+      </w:r>
+      <w:r>
+        <w:rPr>
+          <w:rFonts w:cs="Arial"/>
+          <w:color w:val="222222"/>
+        </w:rPr>
+        <w:t>c</w:t>
       </w:r>
       <w:r>
         <w:rPr>
@@ -2405,6 +2759,7 @@
           <w:rFonts w:cs="Arial"/>
           <w:color w:val="222222"/>
         </w:rPr>
+        <w:lastRenderedPageBreak/>
         <w:t>In each SQL.xml file there should be an &lt;ingestToCIS&gt; tag</w:t>
       </w:r>
       <w:r>
@@ -2468,56 +2823,105 @@
           <w:rFonts w:cs="Arial"/>
           <w:color w:val="222222"/>
         </w:rPr>
-        <w:t xml:space="preserve">If the </w:t>
-      </w:r>
-      <w:r>
-        <w:rPr>
-          <w:rFonts w:cs="Arial"/>
-          <w:color w:val="222222"/>
-        </w:rPr>
-        <w:t xml:space="preserve">query </w:t>
-      </w:r>
-      <w:r>
-        <w:rPr>
-          <w:rFonts w:cs="Arial"/>
-          <w:color w:val="222222"/>
-        </w:rPr>
-        <w:t xml:space="preserve">type is “type="DAMSSelectList", then the query contained in this tag will be used to obtain the DAMS </w:t>
-      </w:r>
-      <w:r>
-        <w:rPr>
-          <w:rFonts w:cs="Arial"/>
-          <w:color w:val="222222"/>
-        </w:rPr>
-        <w:t>images</w:t>
-      </w:r>
-      <w:r>
-        <w:rPr>
-          <w:rFonts w:cs="Arial"/>
-          <w:color w:val="222222"/>
-        </w:rPr>
-        <w:t xml:space="preserve"> that need to be incorporated into TMS</w:t>
-      </w:r>
-      <w:r>
-        <w:rPr>
-          <w:rFonts w:cs="Arial"/>
-          <w:color w:val="222222"/>
-        </w:rPr>
-        <w:t xml:space="preserve">. </w:t>
-      </w:r>
-      <w:r>
-        <w:rPr>
-          <w:rFonts w:cs="Arial"/>
-          <w:color w:val="222222"/>
-        </w:rPr>
-        <w:t>The query can be a</w:t>
-      </w:r>
-      <w:r>
-        <w:rPr>
-          <w:rFonts w:cs="Arial"/>
-          <w:color w:val="222222"/>
-        </w:rPr>
-        <w:t xml:space="preserve"> based on Date, media name or any other criteria that can be selected from the DAMS database.  The select list can be </w:t>
+        <w:t>T</w:t>
+      </w:r>
+      <w:r>
+        <w:rPr>
+          <w:rFonts w:cs="Arial"/>
+          <w:color w:val="222222"/>
+        </w:rPr>
+        <w:t xml:space="preserve">he </w:t>
+      </w:r>
+      <w:r>
+        <w:rPr>
+          <w:rFonts w:cs="Arial"/>
+          <w:color w:val="222222"/>
+        </w:rPr>
+        <w:t>criteria</w:t>
+      </w:r>
+      <w:r>
+        <w:rPr>
+          <w:rFonts w:cs="Arial"/>
+          <w:color w:val="222222"/>
+        </w:rPr>
+        <w:t xml:space="preserve"> </w:t>
+      </w:r>
+      <w:r>
+        <w:rPr>
+          <w:rFonts w:cs="Arial"/>
+          <w:color w:val="222222"/>
+        </w:rPr>
+        <w:t>to select DAMS images type can be identified by finding the</w:t>
+      </w:r>
+      <w:r>
+        <w:rPr>
+          <w:rFonts w:cs="Arial"/>
+          <w:color w:val="222222"/>
+        </w:rPr>
+        <w:t xml:space="preserve"> </w:t>
+      </w:r>
+      <w:r>
+        <w:rPr>
+          <w:rFonts w:cs="Arial"/>
+          <w:color w:val="222222"/>
+        </w:rPr>
+        <w:t xml:space="preserve">query with </w:t>
+      </w:r>
+      <w:r>
+        <w:rPr>
+          <w:rFonts w:cs="Arial"/>
+          <w:color w:val="222222"/>
+        </w:rPr>
+        <w:t>“type="DAMSSelectList"</w:t>
+      </w:r>
+      <w:r>
+        <w:rPr>
+          <w:rFonts w:cs="Arial"/>
+          <w:color w:val="222222"/>
+        </w:rPr>
+        <w:t xml:space="preserve"> within the &lt;ingestToCIS&gt; area.</w:t>
+      </w:r>
+      <w:r>
+        <w:rPr>
+          <w:rFonts w:cs="Arial"/>
+          <w:color w:val="222222"/>
+        </w:rPr>
+        <w:t xml:space="preserve"> </w:t>
+      </w:r>
+      <w:r>
+        <w:rPr>
+          <w:rFonts w:cs="Arial"/>
+          <w:color w:val="222222"/>
+        </w:rPr>
+        <w:t xml:space="preserve"> This query can be based on </w:t>
+      </w:r>
+      <w:r>
+        <w:rPr>
+          <w:rFonts w:cs="Arial"/>
+          <w:color w:val="222222"/>
+        </w:rPr>
+        <w:t>any other criteria that can be selected from the DAMS database</w:t>
+      </w:r>
+      <w:r>
+        <w:rPr>
+          <w:rFonts w:cs="Arial"/>
+          <w:color w:val="222222"/>
+        </w:rPr>
+        <w:t>, but generally is based on the node_id</w:t>
+      </w:r>
+      <w:r>
+        <w:rPr>
+          <w:rFonts w:cs="Arial"/>
+          <w:color w:val="222222"/>
+        </w:rPr>
+        <w:t>, public_use flag and source_system_id</w:t>
+      </w:r>
+      <w:r>
+        <w:rPr>
+          <w:rFonts w:cs="Arial"/>
+          <w:color w:val="222222"/>
+        </w:rPr>
+        <w:t xml:space="preserve">.  The select list can be </w:t>
       </w:r>
       <w:r>
         <w:rPr>
@@ -2615,7 +3019,21 @@
           <w:rFonts w:cs="Arial"/>
           <w:color w:val="222222"/>
         </w:rPr>
-        <w:t xml:space="preserve"> from DAMS that could be integrated</w:t>
+        <w:t xml:space="preserve"> from DAMS </w:t>
+      </w:r>
+      <w:r>
+        <w:rPr>
+          <w:rFonts w:cs="Arial"/>
+          <w:color w:val="222222"/>
+        </w:rPr>
+        <w:t>to</w:t>
+      </w:r>
+      <w:r>
+        <w:rPr>
+          <w:rFonts w:cs="Arial"/>
+          <w:color w:val="222222"/>
+        </w:rPr>
+        <w:t xml:space="preserve"> be integrated</w:t>
       </w:r>
       <w:r>
         <w:rPr>
@@ -2824,14 +3242,7 @@
         <w:rPr>
           <w:rFonts w:cs="Arial"/>
         </w:rPr>
-        <w:t xml:space="preserve"> query type </w:t>
-      </w:r>
-      <w:r>
-        <w:rPr>
-          <w:rFonts w:cs="Arial"/>
-        </w:rPr>
-        <w:lastRenderedPageBreak/>
-        <w:t xml:space="preserve">tag. </w:t>
+        <w:t xml:space="preserve"> query type tag. </w:t>
       </w:r>
       <w:r>
         <w:rPr>
@@ -2946,7 +3357,14 @@
           <w:rFonts w:cs="Arial"/>
           <w:color w:val="222222"/>
         </w:rPr>
-        <w:t xml:space="preserve">logic.  They are listed as follows </w:t>
+        <w:t>log</w:t>
+      </w:r>
+      <w:r>
+        <w:rPr>
+          <w:rFonts w:cs="Arial"/>
+          <w:color w:val="222222"/>
+        </w:rPr>
+        <w:t>ic.  They are listed as follows:</w:t>
       </w:r>
     </w:p>
     <w:p>
@@ -3062,13 +3480,6 @@
           <w:rFonts w:cs="Arial"/>
           <w:color w:val="222222"/>
         </w:rPr>
-        <w:t xml:space="preserve"> and</w:t>
-      </w:r>
-      <w:r>
-        <w:rPr>
-          <w:rFonts w:cs="Arial"/>
-          <w:color w:val="222222"/>
-        </w:rPr>
         <w:t xml:space="preserve"> </w:t>
       </w:r>
       <w:r>
@@ -3084,14 +3495,56 @@
           <w:rFonts w:cs="Arial"/>
           <w:color w:val="222222"/>
         </w:rPr>
-        <w:t xml:space="preserve">.  </w:t>
-      </w:r>
-      <w:r>
-        <w:rPr>
-          <w:rFonts w:cs="Arial"/>
-          <w:color w:val="222222"/>
-        </w:rPr>
-        <w:t xml:space="preserve">Each unit may use </w:t>
+        <w:t xml:space="preserve"> and </w:t>
+      </w:r>
+      <w:r>
+        <w:rPr>
+          <w:rFonts w:cs="Arial"/>
+          <w:i/>
+        </w:rPr>
+        <w:t>locateByLetterRange</w:t>
+      </w:r>
+      <w:r>
+        <w:rPr>
+          <w:rFonts w:cs="Arial"/>
+          <w:i/>
+        </w:rPr>
+        <w:t>.</w:t>
+      </w:r>
+      <w:r>
+        <w:rPr>
+          <w:rFonts w:cs="Arial"/>
+          <w:color w:val="222222"/>
+        </w:rPr>
+        <w:t xml:space="preserve"> </w:t>
+      </w:r>
+      <w:r>
+        <w:rPr>
+          <w:rFonts w:cs="Arial"/>
+          <w:color w:val="222222"/>
+        </w:rPr>
+        <w:t xml:space="preserve"> </w:t>
+      </w:r>
+      <w:r>
+        <w:rPr>
+          <w:rFonts w:cs="Arial"/>
+          <w:color w:val="222222"/>
+        </w:rPr>
+        <w:t xml:space="preserve">Each </w:t>
+      </w:r>
+      <w:r>
+        <w:rPr>
+          <w:rFonts w:cs="Arial"/>
+          <w:color w:val="222222"/>
+        </w:rPr>
+        <w:t>SI U</w:t>
+      </w:r>
+      <w:r>
+        <w:rPr>
+          <w:rFonts w:cs="Arial"/>
+          <w:color w:val="222222"/>
+        </w:rPr>
+        <w:t xml:space="preserve">nit may use </w:t>
       </w:r>
       <w:r>
         <w:rPr>
@@ -3112,7 +3565,21 @@
           <w:rFonts w:cs="Arial"/>
           <w:color w:val="222222"/>
         </w:rPr>
-        <w:t>of these options in each batch (so multiple selections are possible)</w:t>
+        <w:t xml:space="preserve">of </w:t>
+      </w:r>
+      <w:r>
+        <w:rPr>
+          <w:rFonts w:cs="Arial"/>
+          <w:color w:val="222222"/>
+        </w:rPr>
+        <w:t>these options in each batch (</w:t>
+      </w:r>
+      <w:r>
+        <w:rPr>
+          <w:rFonts w:cs="Arial"/>
+          <w:color w:val="222222"/>
+        </w:rPr>
+        <w:t>multiple selections are possible)</w:t>
       </w:r>
       <w:r>
         <w:rPr>
@@ -3414,6 +3881,7 @@
           <w:rFonts w:cs="Arial"/>
           <w:i/>
         </w:rPr>
+        <w:lastRenderedPageBreak/>
         <w:t>tmsDelimiter</w:t>
       </w:r>
       <w:r>
@@ -3426,7 +3894,73 @@
         <w:rPr>
           <w:rFonts w:cs="Arial"/>
         </w:rPr>
-        <w:t xml:space="preserve">  Using the correct delimiter will help CDIS to find the proper object to create the new media on.  Also when the tmsDelimiter is different from the DAMS delimiter, it will impact the naming of the new media in the CIS.  For Example when the new media is created in the CIS for DAMS filename 2014-25-02-01.tif, the CIS rendition will be renamed 2014.25.02.01).  This does not rename anything in the DAMS.</w:t>
+        <w:t xml:space="preserve">  The correct delimiter enables </w:t>
+      </w:r>
+      <w:r>
+        <w:rPr>
+          <w:rFonts w:cs="Arial"/>
+        </w:rPr>
+        <w:t xml:space="preserve">CDIS to find the proper object to </w:t>
+      </w:r>
+      <w:r>
+        <w:rPr>
+          <w:rFonts w:cs="Arial"/>
+        </w:rPr>
+        <w:t>create the new media on.  I</w:t>
+      </w:r>
+      <w:r>
+        <w:rPr>
+          <w:rFonts w:cs="Arial"/>
+        </w:rPr>
+        <w:t>t will impact the naming of the new media in the CIS</w:t>
+      </w:r>
+      <w:r>
+        <w:rPr>
+          <w:rFonts w:cs="Arial"/>
+        </w:rPr>
+        <w:t xml:space="preserve"> </w:t>
+      </w:r>
+      <w:r>
+        <w:rPr>
+          <w:rFonts w:cs="Arial"/>
+        </w:rPr>
+        <w:t>w</w:t>
+      </w:r>
+      <w:r>
+        <w:rPr>
+          <w:rFonts w:cs="Arial"/>
+        </w:rPr>
+        <w:t>hen the tmsDelimiter is di</w:t>
+      </w:r>
+      <w:r>
+        <w:rPr>
+          <w:rFonts w:cs="Arial"/>
+        </w:rPr>
+        <w:t>fferent from the DAMS delimiter.</w:t>
+      </w:r>
+      <w:r>
+        <w:rPr>
+          <w:rFonts w:cs="Arial"/>
+        </w:rPr>
+        <w:t xml:space="preserve">  For Example when the new media is created in the CIS for DAMS filename 2014-25-02-01.tif, </w:t>
+      </w:r>
+      <w:r>
+        <w:rPr>
+          <w:rFonts w:cs="Arial"/>
+        </w:rPr>
+        <w:t xml:space="preserve">where the DAMS delimeter is ‘-‘ and the tmsDelimter is ‘.’, </w:t>
+      </w:r>
+      <w:r>
+        <w:rPr>
+          <w:rFonts w:cs="Arial"/>
+        </w:rPr>
+        <w:t xml:space="preserve">the CIS rendition will be renamed 2014.25.02.01).  This does </w:t>
+      </w:r>
+      <w:r>
+        <w:rPr>
+          <w:rFonts w:cs="Arial"/>
+        </w:rPr>
+        <w:t>not rename anything in the DAMS.</w:t>
       </w:r>
     </w:p>
     <w:p>
@@ -3459,6 +3993,12 @@
         <w:rPr>
           <w:rFonts w:cs="Arial"/>
         </w:rPr>
+        <w:t xml:space="preserve">This provides CDIS to find the object for a rendition for many different formats.  </w:t>
+      </w:r>
+      <w:r>
+        <w:rPr>
+          <w:rFonts w:cs="Arial"/>
+        </w:rPr>
         <w:t>For example</w:t>
       </w:r>
       <w:r>
@@ -3516,7 +4056,6 @@
           <w:rFonts w:cs="Arial"/>
           <w:i/>
         </w:rPr>
-        <w:lastRenderedPageBreak/>
         <w:t>mediaFormatID: This option is expected to be added, and will be documented after testing is complete.</w:t>
       </w:r>
     </w:p>
@@ -3658,7 +4197,21 @@
           <w:rFonts w:cs="Arial"/>
           <w:color w:val="222222"/>
         </w:rPr>
-        <w:t>DAMS operation type is used as the first step in the integration process.</w:t>
+        <w:t xml:space="preserve">DAMS operation type is used as the first </w:t>
+      </w:r>
+      <w:r>
+        <w:rPr>
+          <w:rFonts w:cs="Arial"/>
+          <w:color w:val="222222"/>
+        </w:rPr>
+        <w:t xml:space="preserve">CDIS </w:t>
+      </w:r>
+      <w:r>
+        <w:rPr>
+          <w:rFonts w:cs="Arial"/>
+          <w:color w:val="222222"/>
+        </w:rPr>
+        <w:t>step in the integration process.</w:t>
       </w:r>
       <w:r>
         <w:rPr>
@@ -3672,7 +4225,21 @@
           <w:rFonts w:cs="Arial"/>
           <w:color w:val="222222"/>
         </w:rPr>
-        <w:t>In this operation, the new media is created in the DAMS database.  The steps of this process include:</w:t>
+        <w:t xml:space="preserve">In this operation, the new media is created in the DAMS database.  The steps </w:t>
+      </w:r>
+      <w:r>
+        <w:rPr>
+          <w:rFonts w:cs="Arial"/>
+          <w:color w:val="222222"/>
+        </w:rPr>
+        <w:t xml:space="preserve">CDIS performs for </w:t>
+      </w:r>
+      <w:r>
+        <w:rPr>
+          <w:rFonts w:cs="Arial"/>
+          <w:color w:val="222222"/>
+        </w:rPr>
+        <w:t>this process include:</w:t>
       </w:r>
     </w:p>
     <w:p>
@@ -4063,6 +4630,7 @@
           <w:rFonts w:cs="Arial"/>
           <w:color w:val="222222"/>
         </w:rPr>
+        <w:lastRenderedPageBreak/>
         <w:t>In the SQL-XML file, w</w:t>
       </w:r>
       <w:r>
@@ -4239,7 +4807,6 @@
           <w:rFonts w:cs="Arial"/>
           <w:color w:val="222222"/>
         </w:rPr>
-        <w:lastRenderedPageBreak/>
         <w:t>workFolder</w:t>
       </w:r>
       <w:r>
@@ -4814,6 +5381,7 @@
         <w:rPr>
           <w:rFonts w:cs="Arial"/>
         </w:rPr>
+        <w:lastRenderedPageBreak/>
         <w:t xml:space="preserve">The </w:t>
       </w:r>
       <w:r>
@@ -5173,7 +5741,6 @@
           <w:rFonts w:cs="Arial"/>
           <w:color w:val="222222"/>
         </w:rPr>
-        <w:lastRenderedPageBreak/>
         <w:t xml:space="preserve">updateTMSThumbnail:  When this is set to TRUE, the last step of the linking process will also include updating thumbnail in TMS with the thumbnail in DAMS.  This will replace the existing thumbnail in TMS.  This option is only to be used in special cases, and only with the SI unit’s consent. </w:t>
       </w:r>
     </w:p>
@@ -5735,6 +6302,7 @@
           <w:color w:val="222222"/>
           <w:shd w:val="clear" w:color="auto" w:fill="FFFFFF"/>
         </w:rPr>
+        <w:lastRenderedPageBreak/>
         <w:t>There are currently two metadata query types.  "singleResult" and “cursorAppend”.</w:t>
       </w:r>
     </w:p>
@@ -6611,6 +7179,7 @@
         <w:rPr>
           <w:rFonts w:asciiTheme="minorHAnsi" w:hAnsiTheme="minorHAnsi"/>
         </w:rPr>
+        <w:lastRenderedPageBreak/>
         <w:t>ThumbnailSync</w:t>
       </w:r>
     </w:p>
@@ -6998,7 +7567,6 @@
         <w:rPr>
           <w:rFonts w:asciiTheme="minorHAnsi" w:hAnsiTheme="minorHAnsi"/>
         </w:rPr>
-        <w:lastRenderedPageBreak/>
         <w:t xml:space="preserve">3. </w:t>
       </w:r>
       <w:r>
@@ -7618,143 +8186,207 @@
         </w:rPr>
         <w:t xml:space="preserve">: </w:t>
       </w:r>
-    </w:p>
-    <w:p>
-      <w:pPr>
+      <w:r>
         <w:rPr>
           <w:sz w:val="20"/>
           <w:szCs w:val="24"/>
         </w:rPr>
-      </w:pPr>
+        <w:t xml:space="preserve">The Collections Information System.  Used </w:t>
+      </w:r>
       <w:r>
         <w:rPr>
           <w:sz w:val="20"/>
           <w:szCs w:val="24"/>
         </w:rPr>
-        <w:t>DAMS</w:t>
-      </w:r>
-      <w:r>
-        <w:rPr>
-          <w:sz w:val="20"/>
-          <w:szCs w:val="24"/>
-        </w:rPr>
-        <w:t>: Digital Asset Management System</w:t>
-      </w:r>
-      <w:r>
-        <w:rPr>
-          <w:sz w:val="20"/>
-          <w:szCs w:val="24"/>
-        </w:rPr>
-        <w:t>.  The centralized repository for media belonging to all SI units.</w:t>
-      </w:r>
-    </w:p>
-    <w:p>
-      <w:pPr>
-        <w:rPr>
-          <w:sz w:val="20"/>
-          <w:szCs w:val="24"/>
-        </w:rPr>
-      </w:pPr>
-      <w:r>
-        <w:rPr>
-          <w:sz w:val="20"/>
-          <w:szCs w:val="24"/>
-        </w:rPr>
-        <w:t>Hot Folder</w:t>
-      </w:r>
-      <w:r>
-        <w:rPr>
-          <w:sz w:val="20"/>
-          <w:szCs w:val="24"/>
-        </w:rPr>
-        <w:t>: A location where media is placed where an automated process will pick up the media and add it to the DAMS system.</w:t>
-      </w:r>
-    </w:p>
-    <w:p>
-      <w:pPr>
-        <w:rPr>
-          <w:sz w:val="20"/>
-          <w:szCs w:val="24"/>
-        </w:rPr>
-      </w:pPr>
-      <w:r>
-        <w:rPr>
-          <w:sz w:val="20"/>
-          <w:szCs w:val="24"/>
-        </w:rPr>
-        <w:t>IDS</w:t>
-      </w:r>
-      <w:r>
-        <w:rPr>
-          <w:sz w:val="20"/>
-          <w:szCs w:val="24"/>
-        </w:rPr>
-        <w:t>:  Image Delivery Service</w:t>
-      </w:r>
-      <w:r>
-        <w:rPr>
-          <w:sz w:val="20"/>
-          <w:szCs w:val="24"/>
-        </w:rPr>
-        <w:t xml:space="preserve">. </w:t>
-      </w:r>
-      <w:r>
-        <w:rPr>
-          <w:sz w:val="20"/>
-          <w:szCs w:val="24"/>
-        </w:rPr>
-        <w:t>Used t</w:t>
-      </w:r>
-      <w:r>
-        <w:rPr>
-          <w:sz w:val="20"/>
-          <w:szCs w:val="24"/>
-        </w:rPr>
-        <w:t xml:space="preserve">o serve images to the public via the internet, and to </w:t>
-      </w:r>
-      <w:r>
-        <w:rPr>
-          <w:sz w:val="20"/>
-          <w:szCs w:val="24"/>
-        </w:rPr>
-        <w:t xml:space="preserve">provide </w:t>
-      </w:r>
-      <w:r>
-        <w:rPr>
-          <w:sz w:val="20"/>
-          <w:szCs w:val="24"/>
-        </w:rPr>
-        <w:t>internal SI image requests</w:t>
-      </w:r>
-      <w:r>
-        <w:rPr>
-          <w:sz w:val="20"/>
-          <w:szCs w:val="24"/>
-        </w:rPr>
-        <w:t xml:space="preserve"> on demand</w:t>
-      </w:r>
-      <w:r>
-        <w:rPr>
-          <w:sz w:val="20"/>
-          <w:szCs w:val="24"/>
-        </w:rPr>
-        <w:t>.</w:t>
+        <w:t xml:space="preserve">internally </w:t>
       </w:r>
       <w:bookmarkStart w:id="0" w:name="_GoBack"/>
       <w:bookmarkEnd w:id="0"/>
-    </w:p>
-    <w:p>
-      <w:pPr>
+      <w:r>
         <w:rPr>
           <w:sz w:val="20"/>
           <w:szCs w:val="24"/>
         </w:rPr>
-      </w:pPr>
-      <w:r>
+        <w:t>by the SI units to categorize, describe and inventory their collections.</w:t>
+      </w:r>
+    </w:p>
+    <w:p>
+      <w:pPr>
         <w:rPr>
           <w:sz w:val="20"/>
           <w:szCs w:val="24"/>
         </w:rPr>
+      </w:pPr>
+      <w:r>
+        <w:rPr>
+          <w:sz w:val="20"/>
+          <w:szCs w:val="24"/>
+        </w:rPr>
+        <w:t>DAMS</w:t>
+      </w:r>
+      <w:r>
+        <w:rPr>
+          <w:sz w:val="20"/>
+          <w:szCs w:val="24"/>
+        </w:rPr>
+        <w:t>: Digital Asset Management System</w:t>
+      </w:r>
+      <w:r>
+        <w:rPr>
+          <w:sz w:val="20"/>
+          <w:szCs w:val="24"/>
+        </w:rPr>
+        <w:t>.  The centralized repository</w:t>
+      </w:r>
+      <w:r>
+        <w:rPr>
+          <w:sz w:val="20"/>
+          <w:szCs w:val="24"/>
+        </w:rPr>
+        <w:t>/system</w:t>
+      </w:r>
+      <w:r>
+        <w:rPr>
+          <w:sz w:val="20"/>
+          <w:szCs w:val="24"/>
+        </w:rPr>
+        <w:t xml:space="preserve"> for media belonging to all SI units.</w:t>
+      </w:r>
+    </w:p>
+    <w:p>
+      <w:pPr>
+        <w:rPr>
+          <w:sz w:val="20"/>
+          <w:szCs w:val="24"/>
+        </w:rPr>
+      </w:pPr>
+      <w:r>
+        <w:rPr>
+          <w:sz w:val="20"/>
+          <w:szCs w:val="24"/>
+        </w:rPr>
+        <w:t>Hot Folder</w:t>
+      </w:r>
+      <w:r>
+        <w:rPr>
+          <w:sz w:val="20"/>
+          <w:szCs w:val="24"/>
+        </w:rPr>
+        <w:t>: A location where media is placed where an automated process will pick up the media and add it to the DAMS system.</w:t>
+      </w:r>
+    </w:p>
+    <w:p>
+      <w:pPr>
+        <w:rPr>
+          <w:sz w:val="20"/>
+          <w:szCs w:val="24"/>
+        </w:rPr>
+      </w:pPr>
+      <w:r>
+        <w:rPr>
+          <w:sz w:val="20"/>
+          <w:szCs w:val="24"/>
+        </w:rPr>
+        <w:t>IDS</w:t>
+      </w:r>
+      <w:r>
+        <w:rPr>
+          <w:sz w:val="20"/>
+          <w:szCs w:val="24"/>
+        </w:rPr>
+        <w:t>:  Image Delivery Service</w:t>
+      </w:r>
+      <w:r>
+        <w:rPr>
+          <w:sz w:val="20"/>
+          <w:szCs w:val="24"/>
+        </w:rPr>
+        <w:t xml:space="preserve">. </w:t>
+      </w:r>
+      <w:r>
+        <w:rPr>
+          <w:sz w:val="20"/>
+          <w:szCs w:val="24"/>
+        </w:rPr>
+        <w:t>Used t</w:t>
+      </w:r>
+      <w:r>
+        <w:rPr>
+          <w:sz w:val="20"/>
+          <w:szCs w:val="24"/>
+        </w:rPr>
+        <w:t xml:space="preserve">o serve images to the public via the internet, and to </w:t>
+      </w:r>
+      <w:r>
+        <w:rPr>
+          <w:sz w:val="20"/>
+          <w:szCs w:val="24"/>
+        </w:rPr>
+        <w:t xml:space="preserve">provide </w:t>
+      </w:r>
+      <w:r>
+        <w:rPr>
+          <w:sz w:val="20"/>
+          <w:szCs w:val="24"/>
+        </w:rPr>
+        <w:t>internal SI image requests</w:t>
+      </w:r>
+      <w:r>
+        <w:rPr>
+          <w:sz w:val="20"/>
+          <w:szCs w:val="24"/>
+        </w:rPr>
+        <w:t xml:space="preserve"> on demand</w:t>
+      </w:r>
+      <w:r>
+        <w:rPr>
+          <w:sz w:val="20"/>
+          <w:szCs w:val="24"/>
+        </w:rPr>
+        <w:t>.</w:t>
+      </w:r>
+    </w:p>
+    <w:p>
+      <w:pPr>
+        <w:rPr>
+          <w:sz w:val="20"/>
+          <w:szCs w:val="24"/>
+        </w:rPr>
+      </w:pPr>
+      <w:r>
+        <w:rPr>
+          <w:sz w:val="20"/>
+          <w:szCs w:val="24"/>
+        </w:rPr>
+        <w:t>Media Manager:  The GUI whic</w:t>
+      </w:r>
+      <w:r>
+        <w:rPr>
+          <w:sz w:val="20"/>
+          <w:szCs w:val="24"/>
+        </w:rPr>
+        <w:t>h provides capability to view images and other media</w:t>
+      </w:r>
+      <w:r>
+        <w:rPr>
+          <w:sz w:val="20"/>
+          <w:szCs w:val="24"/>
+        </w:rPr>
+        <w:t xml:space="preserve"> in the DAMS system.</w:t>
+      </w:r>
+    </w:p>
+    <w:p>
+      <w:pPr>
+        <w:rPr>
+          <w:sz w:val="20"/>
+          <w:szCs w:val="24"/>
+        </w:rPr>
+      </w:pPr>
+      <w:r>
+        <w:rPr>
+          <w:sz w:val="20"/>
+          <w:szCs w:val="24"/>
+        </w:rPr>
         <w:t>Meta Data</w:t>
       </w:r>
       <w:r>
@@ -7762,21 +8394,42 @@
           <w:sz w:val="20"/>
           <w:szCs w:val="24"/>
         </w:rPr>
-        <w:t>: Data that describes a specific object or rendition (creator or work, date of creation, etc).</w:t>
-      </w:r>
-    </w:p>
-    <w:p>
-      <w:pPr>
+        <w:t>: D</w:t>
+      </w:r>
+      <w:r>
         <w:rPr>
           <w:sz w:val="20"/>
           <w:szCs w:val="24"/>
         </w:rPr>
-      </w:pPr>
+        <w:t>escribes a specific object or rendition (creator or work, date of creation, etc).</w:t>
+      </w:r>
       <w:r>
         <w:rPr>
           <w:sz w:val="20"/>
           <w:szCs w:val="24"/>
         </w:rPr>
+        <w:t xml:space="preserve"> </w:t>
+      </w:r>
+      <w:r>
+        <w:rPr>
+          <w:sz w:val="20"/>
+          <w:szCs w:val="24"/>
+        </w:rPr>
+        <w:t xml:space="preserve">  </w:t>
+      </w:r>
+    </w:p>
+    <w:p>
+      <w:pPr>
+        <w:rPr>
+          <w:sz w:val="20"/>
+          <w:szCs w:val="24"/>
+        </w:rPr>
+      </w:pPr>
+      <w:r>
+        <w:rPr>
+          <w:sz w:val="20"/>
+          <w:szCs w:val="24"/>
+        </w:rPr>
         <w:t>NodeID</w:t>
       </w:r>
       <w:r>
@@ -7786,19 +8439,40 @@
         </w:rPr>
         <w:t xml:space="preserve">: </w:t>
       </w:r>
-    </w:p>
-    <w:p>
-      <w:pPr>
+      <w:r>
         <w:rPr>
           <w:sz w:val="20"/>
           <w:szCs w:val="24"/>
         </w:rPr>
-      </w:pPr>
+        <w:t>The unique identifier that refers to a particular categ</w:t>
+      </w:r>
       <w:r>
         <w:rPr>
           <w:sz w:val="20"/>
           <w:szCs w:val="24"/>
         </w:rPr>
+        <w:t>ory in the DAMS</w:t>
+      </w:r>
+      <w:r>
+        <w:rPr>
+          <w:sz w:val="20"/>
+          <w:szCs w:val="24"/>
+        </w:rPr>
+        <w:t>.</w:t>
+      </w:r>
+    </w:p>
+    <w:p>
+      <w:pPr>
+        <w:rPr>
+          <w:sz w:val="20"/>
+          <w:szCs w:val="24"/>
+        </w:rPr>
+      </w:pPr>
+      <w:r>
+        <w:rPr>
+          <w:sz w:val="20"/>
+          <w:szCs w:val="24"/>
+        </w:rPr>
         <w:t>Object ID</w:t>
       </w:r>
       <w:r>
@@ -7923,21 +8597,49 @@
           <w:sz w:val="20"/>
           <w:szCs w:val="24"/>
         </w:rPr>
-        <w:t xml:space="preserve">: The Unique Asset Name.  The UAN is used by IDS </w:t>
-      </w:r>
-    </w:p>
-    <w:p>
-      <w:pPr>
+        <w:t xml:space="preserve">: The Unique Asset Name.  The UAN </w:t>
+      </w:r>
+      <w:r>
         <w:rPr>
           <w:sz w:val="20"/>
           <w:szCs w:val="24"/>
         </w:rPr>
-      </w:pPr>
+        <w:t>identifies a unique media image.  A part</w:t>
+      </w:r>
       <w:r>
         <w:rPr>
           <w:sz w:val="20"/>
           <w:szCs w:val="24"/>
         </w:rPr>
+        <w:t>icular image can be rendered by</w:t>
+      </w:r>
+      <w:r>
+        <w:rPr>
+          <w:sz w:val="20"/>
+          <w:szCs w:val="24"/>
+        </w:rPr>
+        <w:t xml:space="preserve"> requesting a particular UAN from the IDS.</w:t>
+      </w:r>
+      <w:r>
+        <w:rPr>
+          <w:sz w:val="20"/>
+          <w:szCs w:val="24"/>
+        </w:rPr>
+        <w:t xml:space="preserve"> </w:t>
+      </w:r>
+    </w:p>
+    <w:p>
+      <w:pPr>
+        <w:rPr>
+          <w:sz w:val="20"/>
+          <w:szCs w:val="24"/>
+        </w:rPr>
+      </w:pPr>
+      <w:r>
+        <w:rPr>
+          <w:sz w:val="20"/>
+          <w:szCs w:val="24"/>
+        </w:rPr>
         <w:t>UOIID</w:t>
       </w:r>
       <w:r>
@@ -7945,7 +8647,35 @@
           <w:sz w:val="20"/>
           <w:szCs w:val="24"/>
         </w:rPr>
-        <w:t>:  The unique identifier for the DAMS image.  Each image is assigned a renditionID in the DAMS.</w:t>
+        <w:t>:  The uniq</w:t>
+      </w:r>
+      <w:r>
+        <w:rPr>
+          <w:sz w:val="20"/>
+          <w:szCs w:val="24"/>
+        </w:rPr>
+        <w:t>ue identifier for the DAMS image or other media</w:t>
+      </w:r>
+      <w:r>
+        <w:rPr>
+          <w:sz w:val="20"/>
+          <w:szCs w:val="24"/>
+        </w:rPr>
+        <w:t xml:space="preserve">.  Each image is assigned a </w:t>
+      </w:r>
+      <w:r>
+        <w:rPr>
+          <w:sz w:val="20"/>
+          <w:szCs w:val="24"/>
+        </w:rPr>
+        <w:t>UOIID</w:t>
+      </w:r>
+      <w:r>
+        <w:rPr>
+          <w:sz w:val="20"/>
+          <w:szCs w:val="24"/>
+        </w:rPr>
+        <w:t xml:space="preserve"> in the DAMS.</w:t>
       </w:r>
     </w:p>
     <w:p>
@@ -8022,45 +8752,25 @@
     </w:p>
     <w:p>
       <w:pPr>
-        <w:spacing w:after="0"/>
-        <w:rPr>
-          <w:rFonts w:ascii="Courier New" w:hAnsi="Courier New"/>
-          <w:sz w:val="16"/>
-          <w:szCs w:val="24"/>
-        </w:rPr>
-      </w:pPr>
-      <w:r>
-        <w:rPr>
-          <w:rFonts w:ascii="Courier New" w:hAnsi="Courier New"/>
-          <w:sz w:val="16"/>
-          <w:szCs w:val="24"/>
-        </w:rPr>
-        <w:t xml:space="preserve"># CDIS.ini file for National Museum of African American History and Culture (NMAAHC) </w:t>
-      </w:r>
-    </w:p>
-    <w:p>
-      <w:pPr>
-        <w:spacing w:after="0"/>
-        <w:rPr>
-          <w:rFonts w:ascii="Courier New" w:hAnsi="Courier New"/>
-          <w:sz w:val="16"/>
-          <w:szCs w:val="24"/>
-        </w:rPr>
-      </w:pPr>
-    </w:p>
-    <w:p>
-      <w:pPr>
-        <w:spacing w:after="0"/>
-        <w:rPr>
-          <w:rFonts w:ascii="Courier New" w:hAnsi="Courier New"/>
-          <w:sz w:val="16"/>
-          <w:szCs w:val="24"/>
-        </w:rPr>
-      </w:pPr>
-    </w:p>
-    <w:p>
-      <w:pPr>
-        <w:spacing w:after="0"/>
+        <w:spacing w:after="0" w:line="240" w:lineRule="auto"/>
+        <w:rPr>
+          <w:rFonts w:ascii="Courier New" w:hAnsi="Courier New"/>
+          <w:sz w:val="16"/>
+          <w:szCs w:val="24"/>
+        </w:rPr>
+      </w:pPr>
+      <w:r>
+        <w:rPr>
+          <w:rFonts w:ascii="Courier New" w:hAnsi="Courier New"/>
+          <w:sz w:val="16"/>
+          <w:szCs w:val="24"/>
+        </w:rPr>
+        <w:t xml:space="preserve"># CDIS.ini file for Cooper Hewitt - (CHSDM) </w:t>
+      </w:r>
+    </w:p>
+    <w:p>
+      <w:pPr>
+        <w:spacing w:after="0" w:line="240" w:lineRule="auto"/>
         <w:rPr>
           <w:rFonts w:ascii="Courier New" w:hAnsi="Courier New"/>
           <w:sz w:val="16"/>
@@ -8078,45 +8788,45 @@
     </w:p>
     <w:p>
       <w:pPr>
-        <w:spacing w:after="0"/>
-        <w:rPr>
-          <w:rFonts w:ascii="Courier New" w:hAnsi="Courier New"/>
-          <w:sz w:val="16"/>
-          <w:szCs w:val="24"/>
-        </w:rPr>
-      </w:pPr>
-    </w:p>
-    <w:p>
-      <w:pPr>
-        <w:spacing w:after="0"/>
-        <w:rPr>
-          <w:rFonts w:ascii="Courier New" w:hAnsi="Courier New"/>
-          <w:sz w:val="16"/>
-          <w:szCs w:val="24"/>
-        </w:rPr>
-      </w:pPr>
-      <w:r>
-        <w:rPr>
-          <w:rFonts w:ascii="Courier New" w:hAnsi="Courier New"/>
-          <w:sz w:val="16"/>
-          <w:szCs w:val="24"/>
-        </w:rPr>
-        <w:t>siUnit = NMAAHC</w:t>
-      </w:r>
-    </w:p>
-    <w:p>
-      <w:pPr>
-        <w:spacing w:after="0"/>
-        <w:rPr>
-          <w:rFonts w:ascii="Courier New" w:hAnsi="Courier New"/>
-          <w:sz w:val="16"/>
-          <w:szCs w:val="24"/>
-        </w:rPr>
-      </w:pPr>
-    </w:p>
-    <w:p>
-      <w:pPr>
-        <w:spacing w:after="0"/>
+        <w:spacing w:after="0" w:line="240" w:lineRule="auto"/>
+        <w:rPr>
+          <w:rFonts w:ascii="Courier New" w:hAnsi="Courier New"/>
+          <w:sz w:val="16"/>
+          <w:szCs w:val="24"/>
+        </w:rPr>
+      </w:pPr>
+    </w:p>
+    <w:p>
+      <w:pPr>
+        <w:spacing w:after="0" w:line="240" w:lineRule="auto"/>
+        <w:rPr>
+          <w:rFonts w:ascii="Courier New" w:hAnsi="Courier New"/>
+          <w:sz w:val="16"/>
+          <w:szCs w:val="24"/>
+        </w:rPr>
+      </w:pPr>
+      <w:r>
+        <w:rPr>
+          <w:rFonts w:ascii="Courier New" w:hAnsi="Courier New"/>
+          <w:sz w:val="16"/>
+          <w:szCs w:val="24"/>
+        </w:rPr>
+        <w:t>siUnit = CHSDM</w:t>
+      </w:r>
+    </w:p>
+    <w:p>
+      <w:pPr>
+        <w:spacing w:after="0" w:line="240" w:lineRule="auto"/>
+        <w:rPr>
+          <w:rFonts w:ascii="Courier New" w:hAnsi="Courier New"/>
+          <w:sz w:val="16"/>
+          <w:szCs w:val="24"/>
+        </w:rPr>
+      </w:pPr>
+    </w:p>
+    <w:p>
+      <w:pPr>
+        <w:spacing w:after="0" w:line="240" w:lineRule="auto"/>
         <w:rPr>
           <w:rFonts w:ascii="Courier New" w:hAnsi="Courier New"/>
           <w:sz w:val="16"/>
@@ -8134,7 +8844,7 @@
     </w:p>
     <w:p>
       <w:pPr>
-        <w:spacing w:after="0"/>
+        <w:spacing w:after="0" w:line="240" w:lineRule="auto"/>
         <w:rPr>
           <w:rFonts w:ascii="Courier New" w:hAnsi="Courier New"/>
           <w:sz w:val="16"/>
@@ -8152,7 +8862,7 @@
     </w:p>
     <w:p>
       <w:pPr>
-        <w:spacing w:after="0"/>
+        <w:spacing w:after="0" w:line="240" w:lineRule="auto"/>
         <w:rPr>
           <w:rFonts w:ascii="Courier New" w:hAnsi="Courier New"/>
           <w:sz w:val="16"/>
@@ -8170,25 +8880,25 @@
     </w:p>
     <w:p>
       <w:pPr>
-        <w:spacing w:after="0"/>
-        <w:rPr>
-          <w:rFonts w:ascii="Courier New" w:hAnsi="Courier New"/>
-          <w:sz w:val="16"/>
-          <w:szCs w:val="24"/>
-        </w:rPr>
-      </w:pPr>
-      <w:r>
-        <w:rPr>
-          <w:rFonts w:ascii="Courier New" w:hAnsi="Courier New"/>
-          <w:sz w:val="16"/>
-          <w:szCs w:val="24"/>
-        </w:rPr>
-        <w:t>damsUser = towner</w:t>
-      </w:r>
-    </w:p>
-    <w:p>
-      <w:pPr>
-        <w:spacing w:after="0"/>
+        <w:spacing w:after="0" w:line="240" w:lineRule="auto"/>
+        <w:rPr>
+          <w:rFonts w:ascii="Courier New" w:hAnsi="Courier New"/>
+          <w:sz w:val="16"/>
+          <w:szCs w:val="24"/>
+        </w:rPr>
+      </w:pPr>
+      <w:r>
+        <w:rPr>
+          <w:rFonts w:ascii="Courier New" w:hAnsi="Courier New"/>
+          <w:sz w:val="16"/>
+          <w:szCs w:val="24"/>
+        </w:rPr>
+        <w:t>damsUser = XXXXXX</w:t>
+      </w:r>
+    </w:p>
+    <w:p>
+      <w:pPr>
+        <w:spacing w:after="0" w:line="240" w:lineRule="auto"/>
         <w:rPr>
           <w:rFonts w:ascii="Courier New" w:hAnsi="Courier New"/>
           <w:sz w:val="16"/>
@@ -8214,17 +8924,17 @@
     </w:p>
     <w:p>
       <w:pPr>
-        <w:spacing w:after="0"/>
-        <w:rPr>
-          <w:rFonts w:ascii="Courier New" w:hAnsi="Courier New"/>
-          <w:sz w:val="16"/>
-          <w:szCs w:val="24"/>
-        </w:rPr>
-      </w:pPr>
-    </w:p>
-    <w:p>
-      <w:pPr>
-        <w:spacing w:after="0"/>
+        <w:spacing w:after="0" w:line="240" w:lineRule="auto"/>
+        <w:rPr>
+          <w:rFonts w:ascii="Courier New" w:hAnsi="Courier New"/>
+          <w:sz w:val="16"/>
+          <w:szCs w:val="24"/>
+        </w:rPr>
+      </w:pPr>
+    </w:p>
+    <w:p>
+      <w:pPr>
+        <w:spacing w:after="0" w:line="240" w:lineRule="auto"/>
         <w:rPr>
           <w:rFonts w:ascii="Courier New" w:hAnsi="Courier New"/>
           <w:sz w:val="16"/>
@@ -8242,43 +8952,43 @@
     </w:p>
     <w:p>
       <w:pPr>
-        <w:spacing w:after="0"/>
-        <w:rPr>
-          <w:rFonts w:ascii="Courier New" w:hAnsi="Courier New"/>
-          <w:sz w:val="16"/>
-          <w:szCs w:val="24"/>
-        </w:rPr>
-      </w:pPr>
-      <w:r>
-        <w:rPr>
-          <w:rFonts w:ascii="Courier New" w:hAnsi="Courier New"/>
-          <w:sz w:val="16"/>
-          <w:szCs w:val="24"/>
-        </w:rPr>
-        <w:t>tmsUrl=jdbc:jtds:sqlserver://160.111.103.118/AAHCTMS;instance=v4;</w:t>
-      </w:r>
-    </w:p>
-    <w:p>
-      <w:pPr>
-        <w:spacing w:after="0"/>
-        <w:rPr>
-          <w:rFonts w:ascii="Courier New" w:hAnsi="Courier New"/>
-          <w:sz w:val="16"/>
-          <w:szCs w:val="24"/>
-        </w:rPr>
-      </w:pPr>
-      <w:r>
-        <w:rPr>
-          <w:rFonts w:ascii="Courier New" w:hAnsi="Courier New"/>
-          <w:sz w:val="16"/>
-          <w:szCs w:val="24"/>
-        </w:rPr>
-        <w:t>tmsUser = DAMSUSER</w:t>
-      </w:r>
-    </w:p>
-    <w:p>
-      <w:pPr>
-        <w:spacing w:after="0"/>
+        <w:spacing w:after="0" w:line="240" w:lineRule="auto"/>
+        <w:rPr>
+          <w:rFonts w:ascii="Courier New" w:hAnsi="Courier New"/>
+          <w:sz w:val="16"/>
+          <w:szCs w:val="24"/>
+        </w:rPr>
+      </w:pPr>
+      <w:r>
+        <w:rPr>
+          <w:rFonts w:ascii="Courier New" w:hAnsi="Courier New"/>
+          <w:sz w:val="16"/>
+          <w:szCs w:val="24"/>
+        </w:rPr>
+        <w:t>tmsUrl=jdbc:jtds:sqlserver://160.111.103.117/CHTMS;instance=v3;</w:t>
+      </w:r>
+    </w:p>
+    <w:p>
+      <w:pPr>
+        <w:spacing w:after="0" w:line="240" w:lineRule="auto"/>
+        <w:rPr>
+          <w:rFonts w:ascii="Courier New" w:hAnsi="Courier New"/>
+          <w:sz w:val="16"/>
+          <w:szCs w:val="24"/>
+        </w:rPr>
+      </w:pPr>
+      <w:r>
+        <w:rPr>
+          <w:rFonts w:ascii="Courier New" w:hAnsi="Courier New"/>
+          <w:sz w:val="16"/>
+          <w:szCs w:val="24"/>
+        </w:rPr>
+        <w:t>tmsUser = XXXXXXX</w:t>
+      </w:r>
+    </w:p>
+    <w:p>
+      <w:pPr>
+        <w:spacing w:after="0" w:line="240" w:lineRule="auto"/>
         <w:rPr>
           <w:rFonts w:ascii="Courier New" w:hAnsi="Courier New"/>
           <w:sz w:val="16"/>
@@ -8299,22 +9009,22 @@
           <w:sz w:val="16"/>
           <w:szCs w:val="24"/>
         </w:rPr>
-        <w:t>XXXXXXXX</w:t>
-      </w:r>
-    </w:p>
-    <w:p>
-      <w:pPr>
-        <w:spacing w:after="0"/>
-        <w:rPr>
-          <w:rFonts w:ascii="Courier New" w:hAnsi="Courier New"/>
-          <w:sz w:val="16"/>
-          <w:szCs w:val="24"/>
-        </w:rPr>
-      </w:pPr>
-    </w:p>
-    <w:p>
-      <w:pPr>
-        <w:spacing w:after="0"/>
+        <w:t>XXXXXXX</w:t>
+      </w:r>
+    </w:p>
+    <w:p>
+      <w:pPr>
+        <w:spacing w:after="0" w:line="240" w:lineRule="auto"/>
+        <w:rPr>
+          <w:rFonts w:ascii="Courier New" w:hAnsi="Courier New"/>
+          <w:sz w:val="16"/>
+          <w:szCs w:val="24"/>
+        </w:rPr>
+      </w:pPr>
+    </w:p>
+    <w:p>
+      <w:pPr>
+        <w:spacing w:after="0" w:line="240" w:lineRule="auto"/>
         <w:rPr>
           <w:rFonts w:ascii="Courier New" w:hAnsi="Courier New"/>
           <w:sz w:val="16"/>
@@ -8332,273 +9042,465 @@
     </w:p>
     <w:p>
       <w:pPr>
-        <w:spacing w:after="0"/>
-        <w:rPr>
-          <w:rFonts w:ascii="Courier New" w:hAnsi="Courier New"/>
-          <w:sz w:val="16"/>
-          <w:szCs w:val="24"/>
-        </w:rPr>
-      </w:pPr>
-    </w:p>
-    <w:p>
-      <w:pPr>
-        <w:spacing w:after="0"/>
-        <w:rPr>
-          <w:rFonts w:ascii="Courier New" w:hAnsi="Courier New"/>
-          <w:sz w:val="16"/>
-          <w:szCs w:val="24"/>
-        </w:rPr>
-      </w:pPr>
-      <w:r>
-        <w:rPr>
-          <w:rFonts w:ascii="Courier New" w:hAnsi="Courier New"/>
-          <w:sz w:val="16"/>
-          <w:szCs w:val="24"/>
-        </w:rPr>
-        <w:t>IDSPathId = 9</w:t>
-      </w:r>
-    </w:p>
-    <w:p>
-      <w:pPr>
-        <w:spacing w:after="0"/>
-        <w:rPr>
-          <w:rFonts w:ascii="Courier New" w:hAnsi="Courier New"/>
-          <w:sz w:val="16"/>
-          <w:szCs w:val="24"/>
-        </w:rPr>
-      </w:pPr>
-      <w:r>
-        <w:rPr>
-          <w:rFonts w:ascii="Courier New" w:hAnsi="Courier New"/>
-          <w:sz w:val="16"/>
-          <w:szCs w:val="24"/>
-        </w:rPr>
-        <w:t>emailReportTo = FeldmanR@si.edu</w:t>
-      </w:r>
-    </w:p>
-    <w:p>
-      <w:pPr>
-        <w:spacing w:after="0"/>
-        <w:rPr>
-          <w:rFonts w:ascii="Courier New" w:hAnsi="Courier New"/>
-          <w:sz w:val="16"/>
-          <w:szCs w:val="24"/>
-        </w:rPr>
-      </w:pPr>
-      <w:r>
-        <w:rPr>
-          <w:rFonts w:ascii="Courier New" w:hAnsi="Courier New"/>
-          <w:sz w:val="16"/>
-          <w:szCs w:val="24"/>
-        </w:rPr>
-        <w:t>xmlSQLFile = conf/NMAAHC_SQL.xml</w:t>
-      </w:r>
-    </w:p>
-    <w:p>
-      <w:pPr>
-        <w:spacing w:after="0"/>
-        <w:rPr>
-          <w:rFonts w:ascii="Courier New" w:hAnsi="Courier New"/>
-          <w:sz w:val="16"/>
-          <w:szCs w:val="24"/>
-        </w:rPr>
-      </w:pPr>
-    </w:p>
-    <w:p>
-      <w:pPr>
-        <w:spacing w:after="0"/>
-        <w:rPr>
-          <w:rFonts w:ascii="Courier New" w:hAnsi="Courier New"/>
-          <w:sz w:val="16"/>
-          <w:szCs w:val="24"/>
-        </w:rPr>
-      </w:pPr>
-    </w:p>
-    <w:p>
-      <w:pPr>
-        <w:spacing w:after="0"/>
-        <w:rPr>
-          <w:rFonts w:ascii="Courier New" w:hAnsi="Courier New"/>
-          <w:sz w:val="16"/>
-          <w:szCs w:val="24"/>
-        </w:rPr>
-      </w:pPr>
-      <w:r>
-        <w:rPr>
-          <w:rFonts w:ascii="Courier New" w:hAnsi="Courier New"/>
-          <w:sz w:val="16"/>
-          <w:szCs w:val="24"/>
-        </w:rPr>
-        <w:t>##############</w:t>
-      </w:r>
-      <w:r>
-        <w:rPr>
-          <w:rFonts w:ascii="Courier New" w:hAnsi="Courier New"/>
-          <w:sz w:val="16"/>
-          <w:szCs w:val="24"/>
-        </w:rPr>
-        <w:t xml:space="preserve">### Configuration for CollectionsIngest Operation ################################# </w:t>
-      </w:r>
-    </w:p>
-    <w:p>
-      <w:pPr>
-        <w:spacing w:after="0"/>
-        <w:rPr>
-          <w:rFonts w:ascii="Courier New" w:hAnsi="Courier New"/>
-          <w:sz w:val="16"/>
-          <w:szCs w:val="24"/>
-        </w:rPr>
-      </w:pPr>
-    </w:p>
-    <w:p>
-      <w:pPr>
-        <w:spacing w:after="0"/>
-        <w:rPr>
-          <w:rFonts w:ascii="Courier New" w:hAnsi="Courier New"/>
-          <w:sz w:val="16"/>
-          <w:szCs w:val="24"/>
-        </w:rPr>
-      </w:pPr>
-      <w:r>
-        <w:rPr>
-          <w:rFonts w:ascii="Courier New" w:hAnsi="Courier New"/>
-          <w:sz w:val="16"/>
-          <w:szCs w:val="24"/>
-        </w:rPr>
-        <w:t>damsImageNameToTMSObjectTrunc = lastUnderscore</w:t>
-      </w:r>
-    </w:p>
-    <w:p>
-      <w:pPr>
-        <w:spacing w:after="0"/>
-        <w:rPr>
-          <w:rFonts w:ascii="Courier New" w:hAnsi="Courier New"/>
-          <w:sz w:val="16"/>
-          <w:szCs w:val="24"/>
-        </w:rPr>
-      </w:pPr>
-      <w:r>
-        <w:rPr>
-          <w:rFonts w:ascii="Courier New" w:hAnsi="Courier New"/>
-          <w:sz w:val="16"/>
-          <w:szCs w:val="24"/>
-        </w:rPr>
-        <w:t>locateByBarcode = false</w:t>
-      </w:r>
-    </w:p>
-    <w:p>
-      <w:pPr>
-        <w:spacing w:after="0"/>
-        <w:rPr>
-          <w:rFonts w:ascii="Courier New" w:hAnsi="Courier New"/>
-          <w:sz w:val="16"/>
-          <w:szCs w:val="24"/>
-        </w:rPr>
-      </w:pPr>
-      <w:r>
-        <w:rPr>
-          <w:rFonts w:ascii="Courier New" w:hAnsi="Courier New"/>
-          <w:sz w:val="16"/>
-          <w:szCs w:val="24"/>
-        </w:rPr>
-        <w:t>newRenditionNameFormat = underscoreToDot</w:t>
-      </w:r>
-    </w:p>
-    <w:p>
-      <w:pPr>
-        <w:spacing w:after="0"/>
-        <w:rPr>
-          <w:rFonts w:ascii="Courier New" w:hAnsi="Courier New"/>
-          <w:sz w:val="16"/>
-          <w:szCs w:val="24"/>
-        </w:rPr>
-      </w:pPr>
-      <w:r>
-        <w:rPr>
-          <w:rFonts w:ascii="Courier New" w:hAnsi="Courier New"/>
-          <w:sz w:val="16"/>
-          <w:szCs w:val="24"/>
-        </w:rPr>
-        <w:t>tmsObjectNumberFormat = underscoreToDot</w:t>
-      </w:r>
-    </w:p>
-    <w:p>
-      <w:pPr>
-        <w:spacing w:after="0"/>
-        <w:rPr>
-          <w:rFonts w:ascii="Courier New" w:hAnsi="Courier New"/>
-          <w:sz w:val="16"/>
-          <w:szCs w:val="24"/>
-        </w:rPr>
-      </w:pPr>
-    </w:p>
-    <w:p>
-      <w:pPr>
-        <w:spacing w:after="0"/>
-        <w:rPr>
-          <w:rFonts w:ascii="Courier New" w:hAnsi="Courier New"/>
-          <w:sz w:val="16"/>
-          <w:szCs w:val="24"/>
-        </w:rPr>
-      </w:pPr>
-      <w:r>
-        <w:rPr>
-          <w:rFonts w:ascii="Courier New" w:hAnsi="Courier New"/>
-          <w:sz w:val="16"/>
-          <w:szCs w:val="24"/>
-        </w:rPr>
-        <w:t>mediaFormatID = 20</w:t>
-      </w:r>
-    </w:p>
-    <w:p>
-      <w:pPr>
-        <w:spacing w:after="0"/>
-        <w:rPr>
-          <w:rFonts w:ascii="Courier New" w:hAnsi="Courier New"/>
-          <w:sz w:val="16"/>
-          <w:szCs w:val="24"/>
-        </w:rPr>
-      </w:pPr>
-      <w:r>
-        <w:rPr>
-          <w:rFonts w:ascii="Courier New" w:hAnsi="Courier New"/>
-          <w:sz w:val="16"/>
-          <w:szCs w:val="24"/>
-        </w:rPr>
-        <w:t>mediaTypeID = 15</w:t>
-      </w:r>
-    </w:p>
-    <w:p>
-      <w:pPr>
-        <w:spacing w:after="0"/>
-        <w:rPr>
-          <w:rFonts w:ascii="Courier New" w:hAnsi="Courier New"/>
-          <w:sz w:val="16"/>
-          <w:szCs w:val="24"/>
-        </w:rPr>
-      </w:pPr>
-      <w:r>
-        <w:rPr>
-          <w:rFonts w:ascii="Courier New" w:hAnsi="Courier New"/>
-          <w:sz w:val="16"/>
-          <w:szCs w:val="24"/>
-        </w:rPr>
-        <w:t>mediaStatusID = 0</w:t>
-      </w:r>
-    </w:p>
-    <w:p>
-      <w:pPr>
-        <w:spacing w:after="0"/>
-        <w:rPr>
-          <w:rFonts w:ascii="Courier New" w:hAnsi="Courier New"/>
-          <w:sz w:val="16"/>
-          <w:szCs w:val="24"/>
-        </w:rPr>
-      </w:pPr>
-    </w:p>
-    <w:p>
-      <w:pPr>
-        <w:spacing w:after="0"/>
+        <w:spacing w:after="0" w:line="240" w:lineRule="auto"/>
+        <w:rPr>
+          <w:rFonts w:ascii="Courier New" w:hAnsi="Courier New"/>
+          <w:sz w:val="16"/>
+          <w:szCs w:val="24"/>
+        </w:rPr>
+      </w:pPr>
+    </w:p>
+    <w:p>
+      <w:pPr>
+        <w:spacing w:after="0" w:line="240" w:lineRule="auto"/>
+        <w:rPr>
+          <w:rFonts w:ascii="Courier New" w:hAnsi="Courier New"/>
+          <w:sz w:val="16"/>
+          <w:szCs w:val="24"/>
+        </w:rPr>
+      </w:pPr>
+      <w:r>
+        <w:rPr>
+          <w:rFonts w:ascii="Courier New" w:hAnsi="Courier New"/>
+          <w:sz w:val="16"/>
+          <w:szCs w:val="24"/>
+        </w:rPr>
+        <w:t>IDSPathId = 66</w:t>
+      </w:r>
+    </w:p>
+    <w:p>
+      <w:pPr>
+        <w:spacing w:after="0" w:line="240" w:lineRule="auto"/>
+        <w:rPr>
+          <w:rFonts w:ascii="Courier New" w:hAnsi="Courier New"/>
+          <w:sz w:val="16"/>
+          <w:szCs w:val="24"/>
+        </w:rPr>
+      </w:pPr>
+    </w:p>
+    <w:p>
+      <w:pPr>
+        <w:spacing w:after="0" w:line="240" w:lineRule="auto"/>
+        <w:rPr>
+          <w:rFonts w:ascii="Courier New" w:hAnsi="Courier New"/>
+          <w:sz w:val="16"/>
+          <w:szCs w:val="24"/>
+        </w:rPr>
+      </w:pPr>
+      <w:r>
+        <w:rPr>
+          <w:rFonts w:ascii="Courier New" w:hAnsi="Courier New"/>
+          <w:sz w:val="16"/>
+          <w:szCs w:val="24"/>
+        </w:rPr>
+        <w:t>emailReportTo = FeldmanR@si.edu,SanchezCA@si.edu,</w:t>
+      </w:r>
+      <w:r>
+        <w:rPr>
+          <w:rFonts w:ascii="Courier New" w:hAnsi="Courier New"/>
+          <w:sz w:val="16"/>
+          <w:szCs w:val="24"/>
+        </w:rPr>
+        <w:t xml:space="preserve"> </w:t>
+      </w:r>
+      <w:r>
+        <w:rPr>
+          <w:rFonts w:ascii="Courier New" w:hAnsi="Courier New"/>
+          <w:sz w:val="16"/>
+          <w:szCs w:val="24"/>
+        </w:rPr>
+        <w:t>YuR@si.edu</w:t>
+      </w:r>
+    </w:p>
+    <w:p>
+      <w:pPr>
+        <w:spacing w:after="0" w:line="240" w:lineRule="auto"/>
+        <w:rPr>
+          <w:rFonts w:ascii="Courier New" w:hAnsi="Courier New"/>
+          <w:sz w:val="16"/>
+          <w:szCs w:val="24"/>
+        </w:rPr>
+      </w:pPr>
+    </w:p>
+    <w:p>
+      <w:pPr>
+        <w:spacing w:after="0" w:line="240" w:lineRule="auto"/>
+        <w:rPr>
+          <w:rFonts w:ascii="Courier New" w:hAnsi="Courier New"/>
+          <w:sz w:val="16"/>
+          <w:szCs w:val="24"/>
+        </w:rPr>
+      </w:pPr>
+    </w:p>
+    <w:p>
+      <w:pPr>
+        <w:spacing w:after="0" w:line="240" w:lineRule="auto"/>
+        <w:rPr>
+          <w:rFonts w:ascii="Courier New" w:hAnsi="Courier New"/>
+          <w:sz w:val="16"/>
+          <w:szCs w:val="24"/>
+        </w:rPr>
+      </w:pPr>
+      <w:r>
+        <w:rPr>
+          <w:rFonts w:ascii="Courier New" w:hAnsi="Courier New"/>
+          <w:sz w:val="16"/>
+          <w:szCs w:val="24"/>
+        </w:rPr>
+        <w:t>xmlSQLFile = conf/CHSDM_SQL.xml</w:t>
+      </w:r>
+    </w:p>
+    <w:p>
+      <w:pPr>
+        <w:spacing w:after="0" w:line="240" w:lineRule="auto"/>
+        <w:rPr>
+          <w:rFonts w:ascii="Courier New" w:hAnsi="Courier New"/>
+          <w:sz w:val="16"/>
+          <w:szCs w:val="24"/>
+        </w:rPr>
+      </w:pPr>
+    </w:p>
+    <w:p>
+      <w:pPr>
+        <w:spacing w:after="0" w:line="240" w:lineRule="auto"/>
+        <w:rPr>
+          <w:rFonts w:ascii="Courier New" w:hAnsi="Courier New"/>
+          <w:sz w:val="16"/>
+          <w:szCs w:val="24"/>
+        </w:rPr>
+      </w:pPr>
+    </w:p>
+    <w:p>
+      <w:pPr>
+        <w:spacing w:after="0" w:line="240" w:lineRule="auto"/>
+        <w:rPr>
+          <w:rFonts w:ascii="Courier New" w:hAnsi="Courier New"/>
+          <w:sz w:val="16"/>
+          <w:szCs w:val="24"/>
+        </w:rPr>
+      </w:pPr>
+      <w:r>
+        <w:rPr>
+          <w:rFonts w:ascii="Courier New" w:hAnsi="Courier New"/>
+          <w:sz w:val="16"/>
+          <w:szCs w:val="24"/>
+        </w:rPr>
+        <w:t>################</w:t>
+      </w:r>
+      <w:r>
+        <w:rPr>
+          <w:rFonts w:ascii="Courier New" w:hAnsi="Courier New"/>
+          <w:sz w:val="16"/>
+          <w:szCs w:val="24"/>
+        </w:rPr>
+        <w:t>#### Configuration for Ingest to CI</w:t>
+      </w:r>
+      <w:r>
+        <w:rPr>
+          <w:rFonts w:ascii="Courier New" w:hAnsi="Courier New"/>
+          <w:sz w:val="16"/>
+          <w:szCs w:val="24"/>
+        </w:rPr>
+        <w:t>S Operation #################</w:t>
+      </w:r>
+      <w:r>
+        <w:rPr>
+          <w:rFonts w:ascii="Courier New" w:hAnsi="Courier New"/>
+          <w:sz w:val="16"/>
+          <w:szCs w:val="24"/>
+        </w:rPr>
+        <w:t xml:space="preserve">############# </w:t>
+      </w:r>
+    </w:p>
+    <w:p>
+      <w:pPr>
+        <w:spacing w:after="0" w:line="240" w:lineRule="auto"/>
+        <w:rPr>
+          <w:rFonts w:ascii="Courier New" w:hAnsi="Courier New"/>
+          <w:sz w:val="16"/>
+          <w:szCs w:val="24"/>
+        </w:rPr>
+      </w:pPr>
+    </w:p>
+    <w:p>
+      <w:pPr>
+        <w:spacing w:after="0" w:line="240" w:lineRule="auto"/>
+        <w:rPr>
+          <w:rFonts w:ascii="Courier New" w:hAnsi="Courier New"/>
+          <w:sz w:val="16"/>
+          <w:szCs w:val="24"/>
+        </w:rPr>
+      </w:pPr>
+      <w:r>
+        <w:rPr>
+          <w:rFonts w:ascii="Courier New" w:hAnsi="Courier New"/>
+          <w:sz w:val="16"/>
+          <w:szCs w:val="24"/>
+        </w:rPr>
+        <w:t>mapFileNameToBarcode = true</w:t>
+      </w:r>
+    </w:p>
+    <w:p>
+      <w:pPr>
+        <w:spacing w:after="0" w:line="240" w:lineRule="auto"/>
+        <w:rPr>
+          <w:rFonts w:ascii="Courier New" w:hAnsi="Courier New"/>
+          <w:sz w:val="16"/>
+          <w:szCs w:val="24"/>
+        </w:rPr>
+      </w:pPr>
+      <w:r>
+        <w:rPr>
+          <w:rFonts w:ascii="Courier New" w:hAnsi="Courier New"/>
+          <w:sz w:val="16"/>
+          <w:szCs w:val="24"/>
+        </w:rPr>
+        <w:t>mapFileNameToObjectNumber = false</w:t>
+      </w:r>
+    </w:p>
+    <w:p>
+      <w:pPr>
+        <w:spacing w:after="0" w:line="240" w:lineRule="auto"/>
+        <w:rPr>
+          <w:rFonts w:ascii="Courier New" w:hAnsi="Courier New"/>
+          <w:sz w:val="16"/>
+          <w:szCs w:val="24"/>
+        </w:rPr>
+      </w:pPr>
+      <w:r>
+        <w:rPr>
+          <w:rFonts w:ascii="Courier New" w:hAnsi="Courier New"/>
+          <w:sz w:val="16"/>
+          <w:szCs w:val="24"/>
+        </w:rPr>
+        <w:t>mapFileNameToObjectID = true</w:t>
+      </w:r>
+    </w:p>
+    <w:p>
+      <w:pPr>
+        <w:spacing w:after="0" w:line="240" w:lineRule="auto"/>
+        <w:rPr>
+          <w:rFonts w:ascii="Courier New" w:hAnsi="Courier New"/>
+          <w:sz w:val="16"/>
+          <w:szCs w:val="24"/>
+        </w:rPr>
+      </w:pPr>
+      <w:r>
+        <w:rPr>
+          <w:rFonts w:ascii="Courier New" w:hAnsi="Courier New"/>
+          <w:sz w:val="16"/>
+          <w:szCs w:val="24"/>
+        </w:rPr>
+        <w:t>locateByLetterRange = false</w:t>
+      </w:r>
+    </w:p>
+    <w:p>
+      <w:pPr>
+        <w:spacing w:after="0" w:line="240" w:lineRule="auto"/>
+        <w:rPr>
+          <w:rFonts w:ascii="Courier New" w:hAnsi="Courier New"/>
+          <w:sz w:val="16"/>
+          <w:szCs w:val="24"/>
+        </w:rPr>
+      </w:pPr>
+    </w:p>
+    <w:p>
+      <w:pPr>
+        <w:spacing w:after="0" w:line="240" w:lineRule="auto"/>
+        <w:rPr>
+          <w:rFonts w:ascii="Courier New" w:hAnsi="Courier New"/>
+          <w:sz w:val="16"/>
+          <w:szCs w:val="24"/>
+        </w:rPr>
+      </w:pPr>
+      <w:r>
+        <w:rPr>
+          <w:rFonts w:ascii="Courier New" w:hAnsi="Courier New"/>
+          <w:sz w:val="16"/>
+          <w:szCs w:val="24"/>
+        </w:rPr>
+        <w:t>appendTimeToNumber= false</w:t>
+      </w:r>
+    </w:p>
+    <w:p>
+      <w:pPr>
+        <w:spacing w:after="0" w:line="240" w:lineRule="auto"/>
+        <w:rPr>
+          <w:rFonts w:ascii="Courier New" w:hAnsi="Courier New"/>
+          <w:sz w:val="16"/>
+          <w:szCs w:val="24"/>
+        </w:rPr>
+      </w:pPr>
+    </w:p>
+    <w:p>
+      <w:pPr>
+        <w:spacing w:after="0" w:line="240" w:lineRule="auto"/>
+        <w:rPr>
+          <w:rFonts w:ascii="Courier New" w:hAnsi="Courier New"/>
+          <w:sz w:val="16"/>
+          <w:szCs w:val="24"/>
+        </w:rPr>
+      </w:pPr>
+      <w:r>
+        <w:rPr>
+          <w:rFonts w:ascii="Courier New" w:hAnsi="Courier New"/>
+          <w:sz w:val="16"/>
+          <w:szCs w:val="24"/>
+        </w:rPr>
+        <w:t>damsDelimiter = _</w:t>
+      </w:r>
+    </w:p>
+    <w:p>
+      <w:pPr>
+        <w:spacing w:after="0" w:line="240" w:lineRule="auto"/>
+        <w:rPr>
+          <w:rFonts w:ascii="Courier New" w:hAnsi="Courier New"/>
+          <w:sz w:val="16"/>
+          <w:szCs w:val="24"/>
+        </w:rPr>
+      </w:pPr>
+      <w:r>
+        <w:rPr>
+          <w:rFonts w:ascii="Courier New" w:hAnsi="Courier New"/>
+          <w:sz w:val="16"/>
+          <w:szCs w:val="24"/>
+        </w:rPr>
+        <w:t>tmsDelimiter = _</w:t>
+      </w:r>
+    </w:p>
+    <w:p>
+      <w:pPr>
+        <w:spacing w:after="0" w:line="240" w:lineRule="auto"/>
+        <w:rPr>
+          <w:rFonts w:ascii="Courier New" w:hAnsi="Courier New"/>
+          <w:sz w:val="16"/>
+          <w:szCs w:val="24"/>
+        </w:rPr>
+      </w:pPr>
+      <w:r>
+        <w:rPr>
+          <w:rFonts w:ascii="Courier New" w:hAnsi="Courier New"/>
+          <w:sz w:val="16"/>
+          <w:szCs w:val="24"/>
+        </w:rPr>
+        <w:t>imageObjectTrunc = 0</w:t>
+      </w:r>
+    </w:p>
+    <w:p>
+      <w:pPr>
+        <w:spacing w:after="0" w:line="240" w:lineRule="auto"/>
+        <w:rPr>
+          <w:rFonts w:ascii="Courier New" w:hAnsi="Courier New"/>
+          <w:sz w:val="16"/>
+          <w:szCs w:val="24"/>
+        </w:rPr>
+      </w:pPr>
+    </w:p>
+    <w:p>
+      <w:pPr>
+        <w:spacing w:after="0" w:line="240" w:lineRule="auto"/>
+        <w:rPr>
+          <w:rFonts w:ascii="Courier New" w:hAnsi="Courier New"/>
+          <w:sz w:val="16"/>
+          <w:szCs w:val="24"/>
+        </w:rPr>
+      </w:pPr>
+      <w:r>
+        <w:rPr>
+          <w:rFonts w:ascii="Courier New" w:hAnsi="Courier New"/>
+          <w:sz w:val="16"/>
+          <w:szCs w:val="24"/>
+        </w:rPr>
+        <w:t>assignToObjectID = 0</w:t>
+      </w:r>
+    </w:p>
+    <w:p>
+      <w:pPr>
+        <w:spacing w:after="0" w:line="240" w:lineRule="auto"/>
+        <w:rPr>
+          <w:rFonts w:ascii="Courier New" w:hAnsi="Courier New"/>
+          <w:sz w:val="16"/>
+          <w:szCs w:val="24"/>
+        </w:rPr>
+      </w:pPr>
+    </w:p>
+    <w:p>
+      <w:pPr>
+        <w:spacing w:after="0" w:line="240" w:lineRule="auto"/>
+        <w:rPr>
+          <w:rFonts w:ascii="Courier New" w:hAnsi="Courier New"/>
+          <w:sz w:val="16"/>
+          <w:szCs w:val="24"/>
+        </w:rPr>
+      </w:pPr>
+      <w:r>
+        <w:rPr>
+          <w:rFonts w:ascii="Courier New" w:hAnsi="Courier New"/>
+          <w:sz w:val="16"/>
+          <w:szCs w:val="24"/>
+        </w:rPr>
+        <w:t>mediaFormatID = 1</w:t>
+      </w:r>
+    </w:p>
+    <w:p>
+      <w:pPr>
+        <w:spacing w:after="0" w:line="240" w:lineRule="auto"/>
+        <w:rPr>
+          <w:rFonts w:ascii="Courier New" w:hAnsi="Courier New"/>
+          <w:sz w:val="16"/>
+          <w:szCs w:val="24"/>
+        </w:rPr>
+      </w:pPr>
+      <w:r>
+        <w:rPr>
+          <w:rFonts w:ascii="Courier New" w:hAnsi="Courier New"/>
+          <w:sz w:val="16"/>
+          <w:szCs w:val="24"/>
+        </w:rPr>
+        <w:t>mediaTypeID = 1</w:t>
+      </w:r>
+    </w:p>
+    <w:p>
+      <w:pPr>
+        <w:spacing w:after="0" w:line="240" w:lineRule="auto"/>
+        <w:rPr>
+          <w:rFonts w:ascii="Courier New" w:hAnsi="Courier New"/>
+          <w:sz w:val="16"/>
+          <w:szCs w:val="24"/>
+        </w:rPr>
+      </w:pPr>
+      <w:r>
+        <w:rPr>
+          <w:rFonts w:ascii="Courier New" w:hAnsi="Courier New"/>
+          <w:sz w:val="16"/>
+          <w:szCs w:val="24"/>
+        </w:rPr>
+        <w:t>mediaStatusID = 2</w:t>
+      </w:r>
+    </w:p>
+    <w:p>
+      <w:pPr>
+        <w:spacing w:after="0" w:line="240" w:lineRule="auto"/>
+        <w:rPr>
+          <w:rFonts w:ascii="Courier New" w:hAnsi="Courier New"/>
+          <w:sz w:val="16"/>
+          <w:szCs w:val="24"/>
+        </w:rPr>
+      </w:pPr>
+    </w:p>
+    <w:p>
+      <w:pPr>
+        <w:spacing w:after="0" w:line="240" w:lineRule="auto"/>
+        <w:rPr>
+          <w:rFonts w:ascii="Courier New" w:hAnsi="Courier New"/>
+          <w:sz w:val="16"/>
+          <w:szCs w:val="24"/>
+        </w:rPr>
+      </w:pPr>
+    </w:p>
+    <w:p>
+      <w:pPr>
+        <w:spacing w:after="0" w:line="240" w:lineRule="auto"/>
         <w:rPr>
           <w:rFonts w:ascii="Courier New" w:hAnsi="Courier New"/>
           <w:sz w:val="16"/>
@@ -8616,107 +9518,107 @@
     </w:p>
     <w:p>
       <w:pPr>
-        <w:spacing w:after="0"/>
-        <w:rPr>
-          <w:rFonts w:ascii="Courier New" w:hAnsi="Courier New"/>
-          <w:sz w:val="16"/>
-          <w:szCs w:val="24"/>
-        </w:rPr>
-      </w:pPr>
-    </w:p>
-    <w:p>
-      <w:pPr>
-        <w:spacing w:after="0"/>
-        <w:rPr>
-          <w:rFonts w:ascii="Courier New" w:hAnsi="Courier New"/>
-          <w:sz w:val="16"/>
-          <w:szCs w:val="24"/>
-        </w:rPr>
-      </w:pPr>
-      <w:r>
-        <w:rPr>
-          <w:rFonts w:ascii="Courier New" w:hAnsi="Courier New"/>
-          <w:sz w:val="16"/>
-          <w:szCs w:val="24"/>
-        </w:rPr>
-        <w:t>hotFolderMaster = W:\\MASTER</w:t>
-      </w:r>
-    </w:p>
-    <w:p>
-      <w:pPr>
-        <w:spacing w:after="0"/>
-        <w:rPr>
-          <w:rFonts w:ascii="Courier New" w:hAnsi="Courier New"/>
-          <w:sz w:val="16"/>
-          <w:szCs w:val="24"/>
-        </w:rPr>
-      </w:pPr>
-      <w:r>
-        <w:rPr>
-          <w:rFonts w:ascii="Courier New" w:hAnsi="Courier New"/>
-          <w:sz w:val="16"/>
-          <w:szCs w:val="24"/>
-        </w:rPr>
-        <w:t>workFolder = W:\\TEMP-XFER</w:t>
-      </w:r>
-    </w:p>
-    <w:p>
-      <w:pPr>
-        <w:spacing w:after="0"/>
-        <w:rPr>
-          <w:rFonts w:ascii="Courier New" w:hAnsi="Courier New"/>
-          <w:sz w:val="16"/>
-          <w:szCs w:val="24"/>
-        </w:rPr>
-      </w:pPr>
-    </w:p>
-    <w:p>
-      <w:pPr>
-        <w:spacing w:after="0"/>
-        <w:rPr>
-          <w:rFonts w:ascii="Courier New" w:hAnsi="Courier New"/>
-          <w:sz w:val="16"/>
-          <w:szCs w:val="24"/>
-        </w:rPr>
-      </w:pPr>
-      <w:r>
-        <w:rPr>
-          <w:rFonts w:ascii="Courier New" w:hAnsi="Courier New"/>
-          <w:sz w:val="16"/>
-          <w:szCs w:val="24"/>
-        </w:rPr>
-        <w:t>########</w:t>
-      </w:r>
-      <w:r>
-        <w:rPr>
-          <w:rFonts w:ascii="Courier New" w:hAnsi="Courier New"/>
-          <w:sz w:val="16"/>
-          <w:szCs w:val="24"/>
-        </w:rPr>
-        <w:t>##############</w:t>
-      </w:r>
-      <w:r>
-        <w:rPr>
-          <w:rFonts w:ascii="Courier New" w:hAnsi="Courier New"/>
-          <w:sz w:val="16"/>
-          <w:szCs w:val="24"/>
-        </w:rPr>
-        <w:t xml:space="preserve">######## Configuration for Link Operation ################################# </w:t>
-      </w:r>
-    </w:p>
-    <w:p>
-      <w:pPr>
-        <w:spacing w:after="0"/>
-        <w:rPr>
-          <w:rFonts w:ascii="Courier New" w:hAnsi="Courier New"/>
-          <w:sz w:val="16"/>
-          <w:szCs w:val="24"/>
-        </w:rPr>
-      </w:pPr>
-    </w:p>
-    <w:p>
-      <w:pPr>
-        <w:spacing w:after="0"/>
+        <w:spacing w:after="0" w:line="240" w:lineRule="auto"/>
+        <w:rPr>
+          <w:rFonts w:ascii="Courier New" w:hAnsi="Courier New"/>
+          <w:sz w:val="16"/>
+          <w:szCs w:val="24"/>
+        </w:rPr>
+      </w:pPr>
+    </w:p>
+    <w:p>
+      <w:pPr>
+        <w:spacing w:after="0" w:line="240" w:lineRule="auto"/>
+        <w:rPr>
+          <w:rFonts w:ascii="Courier New" w:hAnsi="Courier New"/>
+          <w:sz w:val="16"/>
+          <w:szCs w:val="24"/>
+        </w:rPr>
+      </w:pPr>
+      <w:r>
+        <w:rPr>
+          <w:rFonts w:ascii="Courier New" w:hAnsi="Courier New"/>
+          <w:sz w:val="16"/>
+          <w:szCs w:val="24"/>
+        </w:rPr>
+        <w:t>damsMediaDropoff = W:\\</w:t>
+      </w:r>
+    </w:p>
+    <w:p>
+      <w:pPr>
+        <w:spacing w:after="0" w:line="240" w:lineRule="auto"/>
+        <w:rPr>
+          <w:rFonts w:ascii="Courier New" w:hAnsi="Courier New"/>
+          <w:sz w:val="16"/>
+          <w:szCs w:val="24"/>
+        </w:rPr>
+      </w:pPr>
+      <w:r>
+        <w:rPr>
+          <w:rFonts w:ascii="Courier New" w:hAnsi="Courier New"/>
+          <w:sz w:val="16"/>
+          <w:szCs w:val="24"/>
+        </w:rPr>
+        <w:t>workFolder = C:\\CDIS\\workfolder</w:t>
+      </w:r>
+    </w:p>
+    <w:p>
+      <w:pPr>
+        <w:spacing w:after="0" w:line="240" w:lineRule="auto"/>
+        <w:rPr>
+          <w:rFonts w:ascii="Courier New" w:hAnsi="Courier New"/>
+          <w:sz w:val="16"/>
+          <w:szCs w:val="24"/>
+        </w:rPr>
+      </w:pPr>
+    </w:p>
+    <w:p>
+      <w:pPr>
+        <w:spacing w:after="0" w:line="240" w:lineRule="auto"/>
+        <w:rPr>
+          <w:rFonts w:ascii="Courier New" w:hAnsi="Courier New"/>
+          <w:sz w:val="16"/>
+          <w:szCs w:val="24"/>
+        </w:rPr>
+      </w:pPr>
+      <w:r>
+        <w:rPr>
+          <w:rFonts w:ascii="Courier New" w:hAnsi="Courier New"/>
+          <w:sz w:val="16"/>
+          <w:szCs w:val="24"/>
+        </w:rPr>
+        <w:t>##########################</w:t>
+      </w:r>
+      <w:r>
+        <w:rPr>
+          <w:rFonts w:ascii="Courier New" w:hAnsi="Courier New"/>
+          <w:sz w:val="16"/>
+          <w:szCs w:val="24"/>
+        </w:rPr>
+        <w:t>### Configuration for Link Operation ###</w:t>
+      </w:r>
+      <w:r>
+        <w:rPr>
+          <w:rFonts w:ascii="Courier New" w:hAnsi="Courier New"/>
+          <w:sz w:val="16"/>
+          <w:szCs w:val="24"/>
+        </w:rPr>
+        <w:t xml:space="preserve">############################ </w:t>
+      </w:r>
+    </w:p>
+    <w:p>
+      <w:pPr>
+        <w:spacing w:after="0" w:line="240" w:lineRule="auto"/>
+        <w:rPr>
+          <w:rFonts w:ascii="Courier New" w:hAnsi="Courier New"/>
+          <w:sz w:val="16"/>
+          <w:szCs w:val="24"/>
+        </w:rPr>
+      </w:pPr>
+    </w:p>
+    <w:p>
+      <w:pPr>
+        <w:spacing w:after="0" w:line="240" w:lineRule="auto"/>
         <w:rPr>
           <w:rFonts w:ascii="Courier New" w:hAnsi="Courier New"/>
           <w:sz w:val="16"/>
@@ -8734,102 +9636,95 @@
     </w:p>
     <w:p>
       <w:pPr>
-        <w:spacing w:after="0"/>
-        <w:rPr>
-          <w:rFonts w:ascii="Courier New" w:hAnsi="Courier New"/>
-          <w:sz w:val="16"/>
-          <w:szCs w:val="24"/>
-        </w:rPr>
-      </w:pPr>
-    </w:p>
-    <w:p>
-      <w:pPr>
-        <w:spacing w:after="0"/>
-        <w:rPr>
-          <w:rFonts w:ascii="Courier New" w:hAnsi="Courier New"/>
-          <w:sz w:val="16"/>
-          <w:szCs w:val="24"/>
-        </w:rPr>
-      </w:pPr>
-      <w:r>
-        <w:rPr>
-          <w:rFonts w:ascii="Courier New" w:hAnsi="Courier New"/>
-          <w:sz w:val="16"/>
-          <w:szCs w:val="24"/>
-        </w:rPr>
-        <w:t>######################</w:t>
-      </w:r>
-      <w:r>
-        <w:rPr>
-          <w:rFonts w:ascii="Courier New" w:hAnsi="Courier New"/>
-          <w:sz w:val="16"/>
-          <w:szCs w:val="24"/>
-        </w:rPr>
-        <w:t>######## Configuration for Sync Operation #################################</w:t>
-      </w:r>
-    </w:p>
-    <w:p>
-      <w:pPr>
-        <w:spacing w:after="0"/>
-        <w:rPr>
-          <w:rFonts w:ascii="Courier New" w:hAnsi="Courier New"/>
-          <w:sz w:val="16"/>
-          <w:szCs w:val="24"/>
-        </w:rPr>
-      </w:pPr>
-    </w:p>
-    <w:p>
-      <w:pPr>
-        <w:spacing w:after="0"/>
-        <w:rPr>
-          <w:rFonts w:ascii="Courier New" w:hAnsi="Courier New"/>
-          <w:sz w:val="16"/>
-          <w:szCs w:val="24"/>
-        </w:rPr>
-      </w:pPr>
-      <w:r>
-        <w:rPr>
-          <w:rFonts w:ascii="Courier New" w:hAnsi="Courier New"/>
-          <w:sz w:val="16"/>
-          <w:szCs w:val="24"/>
-        </w:rPr>
-        <w:t>#flag for IDS, legit values=always, never, ifRestricted, ifRestrictUpdated</w:t>
-      </w:r>
-    </w:p>
-    <w:p>
-      <w:pPr>
-        <w:spacing w:after="0"/>
-        <w:rPr>
-          <w:rFonts w:ascii="Courier New" w:hAnsi="Courier New"/>
-          <w:sz w:val="16"/>
-          <w:szCs w:val="24"/>
-        </w:rPr>
-      </w:pPr>
-      <w:r>
-        <w:rPr>
-          <w:rFonts w:ascii="Courier New" w:hAnsi="Courier New"/>
-          <w:sz w:val="16"/>
-          <w:szCs w:val="24"/>
-        </w:rPr>
-        <w:t>flagForIDS=</w:t>
-      </w:r>
-      <w:r>
-        <w:rPr>
-          <w:rFonts w:ascii="Courier New" w:hAnsi="Courier New"/>
-          <w:sz w:val="16"/>
-          <w:szCs w:val="24"/>
-        </w:rPr>
-        <w:t>default</w:t>
-      </w:r>
-    </w:p>
-    <w:p>
-      <w:pPr>
+        <w:spacing w:after="0" w:line="240" w:lineRule="auto"/>
+        <w:rPr>
+          <w:rFonts w:ascii="Courier New" w:hAnsi="Courier New"/>
+          <w:sz w:val="16"/>
+          <w:szCs w:val="24"/>
+        </w:rPr>
+      </w:pPr>
+      <w:r>
+        <w:rPr>
+          <w:rFonts w:ascii="Courier New" w:hAnsi="Courier New"/>
+          <w:sz w:val="16"/>
+          <w:szCs w:val="24"/>
+        </w:rPr>
+        <w:t>setForDamsFlag = false</w:t>
+      </w:r>
+    </w:p>
+    <w:p>
+      <w:pPr>
+        <w:spacing w:after="0" w:line="240" w:lineRule="auto"/>
+        <w:rPr>
+          <w:rFonts w:ascii="Courier New" w:hAnsi="Courier New"/>
+          <w:sz w:val="16"/>
+          <w:szCs w:val="24"/>
+        </w:rPr>
+      </w:pPr>
+    </w:p>
+    <w:p>
+      <w:pPr>
+        <w:spacing w:after="0" w:line="240" w:lineRule="auto"/>
+        <w:rPr>
+          <w:rFonts w:ascii="Courier New" w:hAnsi="Courier New"/>
+          <w:sz w:val="16"/>
+          <w:szCs w:val="24"/>
+        </w:rPr>
+      </w:pPr>
+    </w:p>
+    <w:p>
+      <w:pPr>
+        <w:spacing w:after="0" w:line="240" w:lineRule="auto"/>
+        <w:rPr>
+          <w:rFonts w:ascii="Courier New" w:hAnsi="Courier New"/>
+          <w:sz w:val="16"/>
+          <w:szCs w:val="24"/>
+        </w:rPr>
+      </w:pPr>
+      <w:r>
+        <w:rPr>
+          <w:rFonts w:ascii="Courier New" w:hAnsi="Courier New"/>
+          <w:sz w:val="16"/>
+          <w:szCs w:val="24"/>
+        </w:rPr>
+        <w:t>##################</w:t>
+      </w:r>
+      <w:r>
+        <w:rPr>
+          <w:rFonts w:ascii="Courier New" w:hAnsi="Courier New"/>
+          <w:sz w:val="16"/>
+          <w:szCs w:val="24"/>
+        </w:rPr>
+        <w:t>########### Configuration for Sync Operation #################################</w:t>
+      </w:r>
+    </w:p>
+    <w:p>
+      <w:pPr>
+        <w:spacing w:after="0" w:line="240" w:lineRule="auto"/>
+        <w:rPr>
+          <w:rFonts w:ascii="Courier New" w:hAnsi="Courier New"/>
+          <w:sz w:val="16"/>
+          <w:szCs w:val="24"/>
+        </w:rPr>
+      </w:pPr>
+    </w:p>
+    <w:p>
+      <w:pPr>
+        <w:spacing w:after="0" w:line="240" w:lineRule="auto"/>
         <w:rPr>
           <w:b/>
           <w:sz w:val="24"/>
           <w:szCs w:val="24"/>
         </w:rPr>
       </w:pPr>
+      <w:r>
+        <w:rPr>
+          <w:rFonts w:ascii="Courier New" w:hAnsi="Courier New"/>
+          <w:sz w:val="16"/>
+          <w:szCs w:val="24"/>
+        </w:rPr>
+        <w:t>flagForIDS=default</w:t>
+      </w:r>
       <w:r>
         <w:rPr>
           <w:b/>
@@ -9314,14 +10209,14 @@
           <w:sz w:val="24"/>
           <w:szCs w:val="24"/>
         </w:rPr>
-        <w:t>: New for CDIS 2.0</w:t>
+        <w:t xml:space="preserve">: </w:t>
       </w:r>
       <w:r>
         <w:rPr>
           <w:sz w:val="24"/>
           <w:szCs w:val="24"/>
         </w:rPr>
-        <w:t>.  This field hold</w:t>
+        <w:t>This field hold</w:t>
       </w:r>
       <w:r>
         <w:rPr>
@@ -9386,14 +10281,14 @@
           <w:sz w:val="24"/>
           <w:szCs w:val="24"/>
         </w:rPr>
-        <w:t>: New for CDIS 2.0</w:t>
+        <w:t xml:space="preserve">: </w:t>
       </w:r>
       <w:r>
         <w:rPr>
           <w:sz w:val="24"/>
           <w:szCs w:val="24"/>
         </w:rPr>
-        <w:t>.  This field holds the date that the rendition in TMS has had its filepath updated to point to the IDS derivative.</w:t>
+        <w:t>This field holds the date that the rendition in TMS has had its filepath updated to point to the IDS derivative.</w:t>
       </w:r>
       <w:r>
         <w:rPr>
@@ -9402,14 +10297,6 @@
         </w:rPr>
         <w:t xml:space="preserve"> </w:t>
       </w:r>
-    </w:p>
-    <w:p>
-      <w:pPr>
-        <w:rPr>
-          <w:sz w:val="24"/>
-          <w:szCs w:val="24"/>
-        </w:rPr>
-      </w:pPr>
     </w:p>
     <w:p>
       <w:pPr>
@@ -9431,14 +10318,14 @@
           <w:sz w:val="24"/>
           <w:szCs w:val="24"/>
         </w:rPr>
-        <w:t>: New for CDIS 2.0</w:t>
+        <w:t xml:space="preserve">: </w:t>
       </w:r>
       <w:r>
         <w:rPr>
           <w:sz w:val="24"/>
           <w:szCs w:val="24"/>
         </w:rPr>
-        <w:t xml:space="preserve">. This field holds the </w:t>
+        <w:t xml:space="preserve">This field holds the </w:t>
       </w:r>
       <w:r>
         <w:rPr>
@@ -9490,14 +10377,14 @@
           <w:sz w:val="24"/>
           <w:szCs w:val="24"/>
         </w:rPr>
-        <w:t>: New for CDIS 2.0</w:t>
+        <w:t xml:space="preserve">: </w:t>
       </w:r>
       <w:r>
         <w:rPr>
           <w:sz w:val="24"/>
           <w:szCs w:val="24"/>
         </w:rPr>
-        <w:t>.  Contains the restrictions for IDS.</w:t>
+        <w:t>Contains the restrictions for IDS.</w:t>
       </w:r>
       <w:r>
         <w:rPr>
@@ -9549,14 +10436,14 @@
           <w:sz w:val="24"/>
           <w:szCs w:val="24"/>
         </w:rPr>
-        <w:t>: New for CDIS 2.0</w:t>
+        <w:t xml:space="preserve">: </w:t>
       </w:r>
       <w:r>
         <w:rPr>
           <w:sz w:val="24"/>
           <w:szCs w:val="24"/>
         </w:rPr>
-        <w:t>.  Contains the CIS</w:t>
+        <w:t>Contains the CIS</w:t>
       </w:r>
       <w:r>
         <w:rPr>
@@ -14535,6 +15422,190 @@
           <w:szCs w:val="24"/>
         </w:rPr>
         <w:t>&lt;/sync&gt;</w:t>
+      </w:r>
+    </w:p>
+    <w:p>
+      <w:pPr>
+        <w:spacing w:after="0"/>
+        <w:rPr>
+          <w:rFonts w:ascii="Courier New" w:hAnsi="Courier New"/>
+          <w:b/>
+          <w:sz w:val="16"/>
+          <w:szCs w:val="24"/>
+        </w:rPr>
+      </w:pPr>
+    </w:p>
+    <w:p>
+      <w:pPr>
+        <w:spacing w:after="0"/>
+        <w:rPr>
+          <w:rFonts w:ascii="Courier New" w:hAnsi="Courier New"/>
+          <w:b/>
+          <w:sz w:val="16"/>
+          <w:szCs w:val="24"/>
+        </w:rPr>
+      </w:pPr>
+      <w:r>
+        <w:rPr>
+          <w:rFonts w:ascii="Courier New" w:hAnsi="Courier New"/>
+          <w:b/>
+          <w:sz w:val="16"/>
+          <w:szCs w:val="24"/>
+        </w:rPr>
+        <w:t>&lt;thumbnailSync&gt;</w:t>
+      </w:r>
+    </w:p>
+    <w:p>
+      <w:pPr>
+        <w:spacing w:after="0"/>
+        <w:rPr>
+          <w:rFonts w:ascii="Courier New" w:hAnsi="Courier New"/>
+          <w:b/>
+          <w:sz w:val="16"/>
+          <w:szCs w:val="24"/>
+        </w:rPr>
+      </w:pPr>
+      <w:r>
+        <w:rPr>
+          <w:rFonts w:ascii="Courier New" w:hAnsi="Courier New"/>
+          <w:b/>
+          <w:sz w:val="16"/>
+          <w:szCs w:val="24"/>
+        </w:rPr>
+        <w:tab/>
+        <w:t>&lt;query type="retrieveRenditionIds"&gt;</w:t>
+      </w:r>
+    </w:p>
+    <w:p>
+      <w:pPr>
+        <w:spacing w:after="0"/>
+        <w:rPr>
+          <w:rFonts w:ascii="Courier New" w:hAnsi="Courier New"/>
+          <w:b/>
+          <w:sz w:val="16"/>
+          <w:szCs w:val="24"/>
+        </w:rPr>
+      </w:pPr>
+      <w:r>
+        <w:rPr>
+          <w:rFonts w:ascii="Courier New" w:hAnsi="Courier New"/>
+          <w:b/>
+          <w:sz w:val="16"/>
+          <w:szCs w:val="24"/>
+        </w:rPr>
+        <w:tab/>
+      </w:r>
+      <w:r>
+        <w:rPr>
+          <w:rFonts w:ascii="Courier New" w:hAnsi="Courier New"/>
+          <w:b/>
+          <w:sz w:val="16"/>
+          <w:szCs w:val="24"/>
+        </w:rPr>
+        <w:tab/>
+        <w:t>SELECT</w:t>
+      </w:r>
+      <w:r>
+        <w:rPr>
+          <w:rFonts w:ascii="Courier New" w:hAnsi="Courier New"/>
+          <w:b/>
+          <w:sz w:val="16"/>
+          <w:szCs w:val="24"/>
+        </w:rPr>
+        <w:tab/>
+        <w:t>RenditionID, RenditionNumber, uoiid</w:t>
+      </w:r>
+    </w:p>
+    <w:p>
+      <w:pPr>
+        <w:spacing w:after="0"/>
+        <w:rPr>
+          <w:rFonts w:ascii="Courier New" w:hAnsi="Courier New"/>
+          <w:b/>
+          <w:sz w:val="16"/>
+          <w:szCs w:val="24"/>
+        </w:rPr>
+      </w:pPr>
+      <w:r>
+        <w:rPr>
+          <w:rFonts w:ascii="Courier New" w:hAnsi="Courier New"/>
+          <w:b/>
+          <w:sz w:val="16"/>
+          <w:szCs w:val="24"/>
+        </w:rPr>
+        <w:tab/>
+      </w:r>
+      <w:r>
+        <w:rPr>
+          <w:rFonts w:ascii="Courier New" w:hAnsi="Courier New"/>
+          <w:b/>
+          <w:sz w:val="16"/>
+          <w:szCs w:val="24"/>
+        </w:rPr>
+        <w:tab/>
+        <w:t>FROM</w:t>
+      </w:r>
+      <w:r>
+        <w:rPr>
+          <w:rFonts w:ascii="Courier New" w:hAnsi="Courier New"/>
+          <w:b/>
+          <w:sz w:val="16"/>
+          <w:szCs w:val="24"/>
+        </w:rPr>
+        <w:tab/>
+        <w:t>CDIS</w:t>
+      </w:r>
+    </w:p>
+    <w:p>
+      <w:pPr>
+        <w:spacing w:after="0"/>
+        <w:rPr>
+          <w:rFonts w:ascii="Courier New" w:hAnsi="Courier New"/>
+          <w:b/>
+          <w:sz w:val="16"/>
+          <w:szCs w:val="24"/>
+        </w:rPr>
+      </w:pPr>
+      <w:r>
+        <w:rPr>
+          <w:rFonts w:ascii="Courier New" w:hAnsi="Courier New"/>
+          <w:b/>
+          <w:sz w:val="16"/>
+          <w:szCs w:val="24"/>
+        </w:rPr>
+        <w:tab/>
+        <w:t>&lt;/query&gt;</w:t>
+      </w:r>
+    </w:p>
+    <w:p>
+      <w:pPr>
+        <w:spacing w:after="0"/>
+        <w:rPr>
+          <w:rFonts w:ascii="Courier New" w:hAnsi="Courier New"/>
+          <w:b/>
+          <w:sz w:val="16"/>
+          <w:szCs w:val="24"/>
+        </w:rPr>
+      </w:pPr>
+    </w:p>
+    <w:p>
+      <w:pPr>
+        <w:spacing w:after="0"/>
+        <w:rPr>
+          <w:rFonts w:ascii="Courier New" w:hAnsi="Courier New"/>
+          <w:b/>
+          <w:sz w:val="16"/>
+          <w:szCs w:val="24"/>
+        </w:rPr>
+      </w:pPr>
+      <w:r>
+        <w:rPr>
+          <w:rFonts w:ascii="Courier New" w:hAnsi="Courier New"/>
+          <w:b/>
+          <w:sz w:val="16"/>
+          <w:szCs w:val="24"/>
+        </w:rPr>
+        <w:t>&lt;/thumbnailSync&gt;</w:t>
       </w:r>
     </w:p>
     <w:p>
@@ -19493,6 +20564,17 @@
     <w:uiPriority w:val="99"/>
     <w:rsid w:val="0079589D"/>
   </w:style>
+  <w:style w:type="character" w:styleId="Hyperlink">
+    <w:name w:val="Hyperlink"/>
+    <w:basedOn w:val="DefaultParagraphFont"/>
+    <w:uiPriority w:val="99"/>
+    <w:unhideWhenUsed/>
+    <w:rsid w:val="000A1B92"/>
+    <w:rPr>
+      <w:color w:val="0563C1" w:themeColor="hyperlink"/>
+      <w:u w:val="single"/>
+    </w:rPr>
+  </w:style>
 </w:styles>
 </file>
 
@@ -19781,7 +20863,7 @@
 </file>
 
 <file path=customXml/itemProps2.xml><?xml version="1.0" encoding="utf-8"?>
-<ds:datastoreItem xmlns:ds="http://schemas.openxmlformats.org/officeDocument/2006/customXml" ds:itemID="{E6FC0A3C-ABAD-4C80-8C6C-C6AFEDCB0A63}">
+<ds:datastoreItem xmlns:ds="http://schemas.openxmlformats.org/officeDocument/2006/customXml" ds:itemID="{E5D25CC8-0EC8-4BEC-B75D-FC8C66A25F8D}">
   <ds:schemaRefs>
     <ds:schemaRef ds:uri="http://schemas.openxmlformats.org/officeDocument/2006/bibliography"/>
   </ds:schemaRefs>

</xml_diff>